<commit_message>
add pdf and tables
</commit_message>
<xml_diff>
--- a/casestudy_write_up.docx
+++ b/casestudy_write_up.docx
@@ -202,7 +202,7 @@
                     <v:stroke joinstyle="miter"/>
                     <v:path gradientshapeok="t" o:connecttype="rect"/>
                   </v:shapetype>
-                  <v:shape id="Text Box 30" o:spid="_x0000_s1026" type="#_x0000_t202" style="position:absolute;margin-left:0;margin-top:0;width:453pt;height:58.5pt;z-index:251661312;visibility:visible;mso-wrap-style:square;mso-width-percent:1154;mso-height-percent:0;mso-top-percent:790;mso-wrap-distance-left:9pt;mso-wrap-distance-top:0;mso-wrap-distance-right:9pt;mso-wrap-distance-bottom:0;mso-position-horizontal:center;mso-position-horizontal-relative:page;mso-position-vertical-relative:page;mso-width-percent:1154;mso-height-percent:0;mso-top-percent:790;mso-width-relative:margin;mso-height-relative:margin;v-text-anchor:top" o:gfxdata="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" filled="f" stroked="f" strokeweight=".5pt">
+                  <v:shape id="Text Box 30" o:spid="_x0000_s1026" type="#_x0000_t202" style="position:absolute;margin-left:0;margin-top:0;width:453pt;height:58.5pt;z-index:251661312;visibility:visible;mso-wrap-style:square;mso-width-percent:1154;mso-height-percent:0;mso-top-percent:790;mso-wrap-distance-left:9pt;mso-wrap-distance-top:0;mso-wrap-distance-right:9pt;mso-wrap-distance-bottom:0;mso-position-horizontal:center;mso-position-horizontal-relative:page;mso-position-vertical-relative:page;mso-width-percent:1154;mso-height-percent:0;mso-top-percent:790;mso-width-relative:margin;mso-height-relative:margin;v-text-anchor:top" o:gfxdata="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" filled="f" stroked="f" strokeweight=".5pt">
                     <v:textbox inset="1in,0,86.4pt,0">
                       <w:txbxContent>
                         <w:sdt>
@@ -624,9 +624,9 @@
               </mc:Choice>
               <mc:Fallback>
                 <w:pict>
-                  <v:group w14:anchorId="05E707BC" id="Group 28" o:spid="_x0000_s1027" style="position:absolute;margin-left:0;margin-top:0;width:540pt;height:556.55pt;z-index:-251657216;mso-width-percent:1154;mso-height-percent:670;mso-top-percent:45;mso-position-horizontal:center;mso-position-horizontal-relative:margin;mso-position-vertical-relative:page;mso-width-percent:1154;mso-height-percent:670;mso-top-percent:45;mso-width-relative:margin" coordsize="55613,54044" o:gfxdata="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">
+                  <v:group w14:anchorId="05E707BC" id="Group 28" o:spid="_x0000_s1027" style="position:absolute;margin-left:0;margin-top:0;width:540pt;height:556.55pt;z-index:-251657216;mso-width-percent:1154;mso-height-percent:670;mso-top-percent:45;mso-position-horizontal:center;mso-position-horizontal-relative:margin;mso-position-vertical-relative:page;mso-width-percent:1154;mso-height-percent:670;mso-top-percent:45;mso-width-relative:margin" coordsize="55613,54044" o:gfxdata="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">
                     <o:lock v:ext="edit" aspectratio="t"/>
-                    <v:shape id="Freeform 10" o:spid="_x0000_s1028" style="position:absolute;width:55575;height:54044;visibility:visible;mso-wrap-style:square;v-text-anchor:bottom" coordsize="720,700" o:spt="100" o:gfxdata="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" adj="-11796480,,5400" path="m,c,644,,644,,644v23,6,62,14,113,21c250,685,476,700,720,644v,-27,,-27,,-27c720,,720,,720,,,,,,,e" filled="f" strokecolor="#a5a5a5 [3206]">
+                    <v:shape id="Freeform 10" o:spid="_x0000_s1028" style="position:absolute;width:55575;height:54044;visibility:visible;mso-wrap-style:square;v-text-anchor:bottom" coordsize="720,700" o:spt="100" o:gfxdata="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" adj="-11796480,,5400" path="m,c,644,,644,,644v23,6,62,14,113,21c250,685,476,700,720,644v,-27,,-27,,-27c720,,720,,720,,,,,,,e" filled="f" strokecolor="#a5a5a5 [3206]">
                       <v:stroke joinstyle="miter"/>
                       <v:formulas/>
                       <v:path arrowok="t" o:connecttype="custom" o:connectlocs="0,0;0,4972126;872222,5134261;5557520,4972126;5557520,4763667;5557520,0;0,0" o:connectangles="0,0,0,0,0,0,0" textboxrect="0,0,720,700"/>
@@ -669,7 +669,7 @@
                         </w:txbxContent>
                       </v:textbox>
                     </v:shape>
-                    <v:shape id="Freeform 11" o:spid="_x0000_s1029" style="position:absolute;left:8763;top:47697;width:46850;height:5099;visibility:visible;mso-wrap-style:square;v-text-anchor:bottom" coordsize="607,66" o:gfxdata="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" path="m607,c450,44,300,57,176,57,109,57,49,53,,48,66,58,152,66,251,66,358,66,480,56,607,27,607,,607,,607,e" filled="f" strokecolor="#a5a5a5 [3206]">
+                    <v:shape id="Freeform 11" o:spid="_x0000_s1029" style="position:absolute;left:8763;top:47697;width:46850;height:5099;visibility:visible;mso-wrap-style:square;v-text-anchor:bottom" coordsize="607,66" o:gfxdata="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" path="m607,c450,44,300,57,176,57,109,57,49,53,,48,66,58,152,66,251,66,358,66,480,56,607,27,607,,607,,607,e" filled="f" strokecolor="#a5a5a5 [3206]">
                       <v:path arrowok="t" o:connecttype="custom" o:connectlocs="4685030,0;1358427,440373;0,370840;1937302,509905;4685030,208598;4685030,0" o:connectangles="0,0,0,0,0,0"/>
                     </v:shape>
                     <w10:wrap anchorx="margin" anchory="page"/>
@@ -812,7 +812,7 @@
               </mc:Choice>
               <mc:Fallback>
                 <w:pict>
-                  <v:rect w14:anchorId="7ED08EA4" id="Rectangle 31" o:spid="_x0000_s1030" style="position:absolute;margin-left:-4.4pt;margin-top:0;width:46.8pt;height:77.75pt;z-index:251660288;visibility:visible;mso-wrap-style:square;mso-width-percent:76;mso-height-percent:98;mso-top-percent:23;mso-wrap-distance-left:9pt;mso-wrap-distance-top:0;mso-wrap-distance-right:9pt;mso-wrap-distance-bottom:0;mso-position-horizontal:right;mso-position-horizontal-relative:margin;mso-position-vertical-relative:page;mso-width-percent:76;mso-height-percent:98;mso-top-percent:23;mso-width-relative:page;mso-height-relative:page;v-text-anchor:bottom" o:gfxdata="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" fillcolor="#ee1a2e" stroked="f" strokeweight="1pt">
+                  <v:rect w14:anchorId="7ED08EA4" id="Rectangle 31" o:spid="_x0000_s1030" style="position:absolute;margin-left:-4.4pt;margin-top:0;width:46.8pt;height:77.75pt;z-index:251660288;visibility:visible;mso-wrap-style:square;mso-width-percent:76;mso-height-percent:98;mso-top-percent:23;mso-wrap-distance-left:9pt;mso-wrap-distance-top:0;mso-wrap-distance-right:9pt;mso-wrap-distance-bottom:0;mso-position-horizontal:right;mso-position-horizontal-relative:margin;mso-position-vertical-relative:page;mso-width-percent:76;mso-height-percent:98;mso-top-percent:23;mso-width-relative:page;mso-height-relative:page;v-text-anchor:bottom" o:gfxdata="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" fillcolor="#ee1a2e" stroked="f" strokeweight="1pt">
                     <v:fill opacity="45746f"/>
                     <o:lock v:ext="edit" aspectratio="t"/>
                     <v:textbox inset="3.6pt,,3.6pt">
@@ -871,250 +871,6 @@
         </w:p>
       </w:sdtContent>
     </w:sdt>
-    <w:sdt>
-      <w:sdtPr>
-        <w:rPr>
-          <w:rFonts w:asciiTheme="minorHAnsi" w:eastAsiaTheme="minorEastAsia" w:hAnsiTheme="minorHAnsi" w:cs="Times New Roman"/>
-          <w:color w:val="auto"/>
-          <w:sz w:val="22"/>
-          <w:szCs w:val="22"/>
-        </w:rPr>
-        <w:id w:val="-1865827327"/>
-        <w:docPartObj>
-          <w:docPartGallery w:val="Table of Contents"/>
-          <w:docPartUnique/>
-        </w:docPartObj>
-      </w:sdtPr>
-      <w:sdtContent>
-        <w:p>
-          <w:pPr>
-            <w:pStyle w:val="TOCHeading"/>
-          </w:pPr>
-          <w:r>
-            <w:t>Table of Contents</w:t>
-          </w:r>
-        </w:p>
-        <w:p>
-          <w:pPr>
-            <w:pStyle w:val="TOC1"/>
-            <w:rPr>
-              <w:b/>
-              <w:bCs/>
-            </w:rPr>
-          </w:pPr>
-          <w:r>
-            <w:rPr>
-              <w:b/>
-              <w:bCs/>
-            </w:rPr>
-            <w:t>Introduction</w:t>
-          </w:r>
-          <w:r>
-            <w:ptab w:relativeTo="margin" w:alignment="right" w:leader="dot"/>
-          </w:r>
-          <w:r>
-            <w:rPr>
-              <w:b/>
-              <w:bCs/>
-            </w:rPr>
-            <w:t>1</w:t>
-          </w:r>
-        </w:p>
-        <w:p>
-          <w:pPr>
-            <w:pStyle w:val="TOC1"/>
-          </w:pPr>
-          <w:r>
-            <w:rPr>
-              <w:b/>
-              <w:bCs/>
-            </w:rPr>
-            <w:t>Data</w:t>
-          </w:r>
-          <w:r>
-            <w:ptab w:relativeTo="margin" w:alignment="right" w:leader="dot"/>
-          </w:r>
-          <w:r>
-            <w:rPr>
-              <w:b/>
-              <w:bCs/>
-            </w:rPr>
-            <w:t>1</w:t>
-          </w:r>
-        </w:p>
-        <w:p>
-          <w:pPr>
-            <w:pStyle w:val="TOC2"/>
-            <w:ind w:left="216"/>
-          </w:pPr>
-          <w:r>
-            <w:t>Data Source</w:t>
-          </w:r>
-          <w:r>
-            <w:ptab w:relativeTo="margin" w:alignment="right" w:leader="dot"/>
-          </w:r>
-          <w:r>
-            <w:t>1</w:t>
-          </w:r>
-        </w:p>
-        <w:p>
-          <w:pPr>
-            <w:pStyle w:val="TOC3"/>
-            <w:ind w:left="446"/>
-          </w:pPr>
-          <w:r>
-            <w:t>Data Analysis</w:t>
-          </w:r>
-          <w:r>
-            <w:ptab w:relativeTo="margin" w:alignment="right" w:leader="dot"/>
-          </w:r>
-          <w:r>
-            <w:t>1</w:t>
-          </w:r>
-        </w:p>
-        <w:p>
-          <w:pPr>
-            <w:pStyle w:val="TOC3"/>
-            <w:ind w:left="446"/>
-          </w:pPr>
-          <w:r>
-            <w:tab/>
-            <w:t>Target Variable Inspection</w:t>
-          </w:r>
-          <w:r>
-            <w:ptab w:relativeTo="margin" w:alignment="right" w:leader="dot"/>
-          </w:r>
-          <w:r>
-            <w:t>2</w:t>
-          </w:r>
-        </w:p>
-        <w:p>
-          <w:pPr>
-            <w:pStyle w:val="TOC1"/>
-            <w:rPr>
-              <w:b/>
-              <w:bCs/>
-            </w:rPr>
-          </w:pPr>
-          <w:r>
-            <w:rPr>
-              <w:b/>
-              <w:bCs/>
-            </w:rPr>
-            <w:t>Method</w:t>
-          </w:r>
-          <w:r>
-            <w:ptab w:relativeTo="margin" w:alignment="right" w:leader="dot"/>
-          </w:r>
-          <w:r>
-            <w:rPr>
-              <w:b/>
-              <w:bCs/>
-            </w:rPr>
-            <w:t>3</w:t>
-          </w:r>
-        </w:p>
-        <w:p>
-          <w:pPr>
-            <w:pStyle w:val="TOC1"/>
-          </w:pPr>
-          <w:r>
-            <w:rPr>
-              <w:b/>
-              <w:bCs/>
-            </w:rPr>
-            <w:t>Results</w:t>
-          </w:r>
-          <w:r>
-            <w:ptab w:relativeTo="margin" w:alignment="right" w:leader="dot"/>
-          </w:r>
-          <w:r>
-            <w:rPr>
-              <w:b/>
-              <w:bCs/>
-            </w:rPr>
-            <w:t>6</w:t>
-          </w:r>
-        </w:p>
-        <w:p>
-          <w:pPr>
-            <w:pStyle w:val="TOC1"/>
-          </w:pPr>
-          <w:r>
-            <w:rPr>
-              <w:b/>
-              <w:bCs/>
-            </w:rPr>
-            <w:t>Conclusion</w:t>
-          </w:r>
-          <w:r>
-            <w:ptab w:relativeTo="margin" w:alignment="right" w:leader="dot"/>
-          </w:r>
-          <w:r>
-            <w:rPr>
-              <w:b/>
-              <w:bCs/>
-            </w:rPr>
-            <w:t>7</w:t>
-          </w:r>
-        </w:p>
-        <w:p>
-          <w:pPr>
-            <w:pStyle w:val="TOC1"/>
-          </w:pPr>
-          <w:r>
-            <w:rPr>
-              <w:b/>
-              <w:bCs/>
-            </w:rPr>
-            <w:t>Recommendation</w:t>
-          </w:r>
-          <w:r>
-            <w:ptab w:relativeTo="margin" w:alignment="right" w:leader="dot"/>
-          </w:r>
-          <w:r>
-            <w:rPr>
-              <w:b/>
-              <w:bCs/>
-            </w:rPr>
-            <w:t>8</w:t>
-          </w:r>
-        </w:p>
-        <w:p>
-          <w:pPr>
-            <w:pStyle w:val="TOC1"/>
-          </w:pPr>
-          <w:r>
-            <w:rPr>
-              <w:b/>
-              <w:bCs/>
-            </w:rPr>
-            <w:t>Appendix</w:t>
-          </w:r>
-          <w:r>
-            <w:ptab w:relativeTo="margin" w:alignment="right" w:leader="dot"/>
-          </w:r>
-          <w:r>
-            <w:rPr>
-              <w:b/>
-              <w:bCs/>
-            </w:rPr>
-            <w:t>9</w:t>
-          </w:r>
-        </w:p>
-      </w:sdtContent>
-    </w:sdt>
-    <w:p>
-      <w:pPr>
-        <w:pStyle w:val="TOCHeading"/>
-      </w:pPr>
-    </w:p>
-    <w:p/>
-    <w:p>
-      <w:r>
-        <w:br w:type="page"/>
-      </w:r>
-    </w:p>
     <w:p>
       <w:pPr>
         <w:spacing w:before="100" w:beforeAutospacing="1" w:after="100" w:afterAutospacing="1" w:line="240" w:lineRule="auto"/>
@@ -1324,21 +1080,7 @@
         <w:rPr>
           <w:rFonts w:asciiTheme="minorHAnsi" w:hAnsiTheme="minorHAnsi" w:cstheme="minorHAnsi"/>
         </w:rPr>
-        <w:t>This case study will utilize two datasets, “train” and “</w:t>
-      </w:r>
-      <w:proofErr w:type="spellStart"/>
-      <w:r>
-        <w:rPr>
-          <w:rFonts w:asciiTheme="minorHAnsi" w:hAnsiTheme="minorHAnsi" w:cstheme="minorHAnsi"/>
-        </w:rPr>
-        <w:t>unique_m</w:t>
-      </w:r>
-      <w:proofErr w:type="spellEnd"/>
-      <w:r>
-        <w:rPr>
-          <w:rFonts w:asciiTheme="minorHAnsi" w:hAnsiTheme="minorHAnsi" w:cstheme="minorHAnsi"/>
-        </w:rPr>
-        <w:t xml:space="preserve">”. The data was given to us in the Case 1 Study Module and is in the form of two separate csv files. When combined the data contains 21263 observations and 168 features. </w:t>
+        <w:t xml:space="preserve">This case study will utilize two datasets, “train” and “unique_m”. The data was given to us in the Case 1 Study Module and is in the form of two separate csv files. When combined the data contains 21263 observations and 168 features. </w:t>
       </w:r>
     </w:p>
     <w:p>
@@ -1834,11 +1576,9 @@
             <w:pPr>
               <w:jc w:val="center"/>
             </w:pPr>
-            <w:proofErr w:type="spellStart"/>
             <w:r>
               <w:t>std_atomic_radius</w:t>
             </w:r>
-            <w:proofErr w:type="spellEnd"/>
           </w:p>
         </w:tc>
         <w:tc>
@@ -2807,11 +2547,9 @@
             <w:pPr>
               <w:jc w:val="center"/>
             </w:pPr>
-            <w:proofErr w:type="spellStart"/>
             <w:r>
               <w:t>wtd_range_ThermalConductivity</w:t>
             </w:r>
-            <w:proofErr w:type="spellEnd"/>
           </w:p>
         </w:tc>
         <w:tc>
@@ -3278,7 +3016,6 @@
         </w:rPr>
         <w:t xml:space="preserve"> the most accurate model to predict the Critical Temperature, we will be using the </w:t>
       </w:r>
-      <w:proofErr w:type="spellStart"/>
       <w:r>
         <w:rPr>
           <w:rStyle w:val="HTMLCode"/>
@@ -3288,14 +3025,12 @@
         </w:rPr>
         <w:t>cross_val_score</w:t>
       </w:r>
-      <w:proofErr w:type="spellEnd"/>
       <w:r>
         <w:rPr>
           <w:rFonts w:asciiTheme="minorHAnsi" w:hAnsiTheme="minorHAnsi" w:cstheme="minorHAnsi"/>
         </w:rPr>
         <w:t xml:space="preserve"> and </w:t>
       </w:r>
-      <w:proofErr w:type="spellStart"/>
       <w:r>
         <w:rPr>
           <w:rStyle w:val="HTMLCode"/>
@@ -3305,7 +3040,6 @@
         </w:rPr>
         <w:t>cross_val_predict</w:t>
       </w:r>
-      <w:proofErr w:type="spellEnd"/>
       <w:r>
         <w:rPr>
           <w:rFonts w:asciiTheme="minorHAnsi" w:hAnsiTheme="minorHAnsi" w:cstheme="minorHAnsi"/>
@@ -3368,21 +3102,7 @@
         <w:rPr>
           <w:rFonts w:asciiTheme="minorHAnsi" w:hAnsiTheme="minorHAnsi" w:cstheme="minorHAnsi"/>
         </w:rPr>
-        <w:t xml:space="preserve">The findings of this analysis are highlighted in the results, including the best alpha value of 0.01. The </w:t>
-      </w:r>
-      <w:proofErr w:type="spellStart"/>
-      <w:r>
-        <w:rPr>
-          <w:rFonts w:asciiTheme="minorHAnsi" w:hAnsiTheme="minorHAnsi" w:cstheme="minorHAnsi"/>
-        </w:rPr>
-        <w:t>cross_val_score</w:t>
-      </w:r>
-      <w:proofErr w:type="spellEnd"/>
-      <w:r>
-        <w:rPr>
-          <w:rFonts w:asciiTheme="minorHAnsi" w:hAnsiTheme="minorHAnsi" w:cstheme="minorHAnsi"/>
-        </w:rPr>
-        <w:t xml:space="preserve"> </w:t>
+        <w:t xml:space="preserve">The findings of this analysis are highlighted in the results, including the best alpha value of 0.01. The cross_val_score </w:t>
       </w:r>
       <w:r>
         <w:rPr>
@@ -3406,21 +3126,7 @@
         <w:rPr>
           <w:rFonts w:asciiTheme="minorHAnsi" w:hAnsiTheme="minorHAnsi" w:cstheme="minorHAnsi"/>
         </w:rPr>
-        <w:t xml:space="preserve">scores ranged from 16.203 to 18.756, with an average RMSE of approximately 17.593. This shows how the model performs across different dataset splits. Furthermore, the RMSE score derived from </w:t>
-      </w:r>
-      <w:proofErr w:type="spellStart"/>
-      <w:r>
-        <w:rPr>
-          <w:rFonts w:asciiTheme="minorHAnsi" w:hAnsiTheme="minorHAnsi" w:cstheme="minorHAnsi"/>
-        </w:rPr>
-        <w:t>cross_val_predict</w:t>
-      </w:r>
-      <w:proofErr w:type="spellEnd"/>
-      <w:r>
-        <w:rPr>
-          <w:rFonts w:asciiTheme="minorHAnsi" w:hAnsiTheme="minorHAnsi" w:cstheme="minorHAnsi"/>
-        </w:rPr>
-        <w:t xml:space="preserve"> is very close to the average RMSE, at around 17.616.</w:t>
+        <w:t>scores ranged from 16.203 to 18.756, with an average RMSE of approximately 17.593. This shows how the model performs across different dataset splits. Furthermore, the RMSE score derived from cross_val_predict is very close to the average RMSE, at around 17.616.</w:t>
       </w:r>
     </w:p>
     <w:p>
@@ -3478,41 +3184,13 @@
         <w:rPr>
           <w:rFonts w:asciiTheme="minorHAnsi" w:hAnsiTheme="minorHAnsi" w:cstheme="minorHAnsi"/>
         </w:rPr>
-        <w:t xml:space="preserve">Normal Distribution: In the section, Target Variable Inspection, we found that the distribution of the </w:t>
-      </w:r>
-      <w:proofErr w:type="gramStart"/>
-      <w:r>
-        <w:rPr>
-          <w:rFonts w:asciiTheme="minorHAnsi" w:hAnsiTheme="minorHAnsi" w:cstheme="minorHAnsi"/>
-        </w:rPr>
-        <w:t>aforementioned variable</w:t>
-      </w:r>
-      <w:proofErr w:type="gramEnd"/>
-      <w:r>
-        <w:rPr>
-          <w:rFonts w:asciiTheme="minorHAnsi" w:hAnsiTheme="minorHAnsi" w:cstheme="minorHAnsi"/>
-        </w:rPr>
-        <w:t xml:space="preserve"> is heavily right-skewed. </w:t>
-      </w:r>
-      <w:r>
-        <w:rPr>
-          <w:rFonts w:asciiTheme="minorHAnsi" w:hAnsiTheme="minorHAnsi" w:cstheme="minorHAnsi"/>
-        </w:rPr>
-        <w:t xml:space="preserve">Below in Figure 4, we can see that the points on the end of each side of the line are </w:t>
-      </w:r>
-      <w:proofErr w:type="gramStart"/>
-      <w:r>
-        <w:rPr>
-          <w:rFonts w:asciiTheme="minorHAnsi" w:hAnsiTheme="minorHAnsi" w:cstheme="minorHAnsi"/>
-        </w:rPr>
-        <w:t>pretty far</w:t>
-      </w:r>
-      <w:proofErr w:type="gramEnd"/>
-      <w:r>
-        <w:rPr>
-          <w:rFonts w:asciiTheme="minorHAnsi" w:hAnsiTheme="minorHAnsi" w:cstheme="minorHAnsi"/>
-        </w:rPr>
-        <w:t xml:space="preserve"> from the line, indicating that there is evidence of a few outliers. </w:t>
+        <w:t xml:space="preserve">Normal Distribution: In the section, Target Variable Inspection, we found that the distribution of the aforementioned variable is heavily right-skewed. </w:t>
+      </w:r>
+      <w:r>
+        <w:rPr>
+          <w:rFonts w:asciiTheme="minorHAnsi" w:hAnsiTheme="minorHAnsi" w:cstheme="minorHAnsi"/>
+        </w:rPr>
+        <w:t xml:space="preserve">Below in Figure 4, we can see that the points on the end of each side of the line are pretty far from the line, indicating that there is evidence of a few outliers. </w:t>
       </w:r>
     </w:p>
     <w:p>
@@ -3590,21 +3268,7 @@
         <w:rPr>
           <w:rFonts w:asciiTheme="minorHAnsi" w:hAnsiTheme="minorHAnsi" w:cstheme="minorHAnsi"/>
         </w:rPr>
-        <w:t xml:space="preserve">Looking at Figure 5, </w:t>
-      </w:r>
-      <w:proofErr w:type="gramStart"/>
-      <w:r>
-        <w:rPr>
-          <w:rFonts w:asciiTheme="minorHAnsi" w:hAnsiTheme="minorHAnsi" w:cstheme="minorHAnsi"/>
-        </w:rPr>
-        <w:t>in order for</w:t>
-      </w:r>
-      <w:proofErr w:type="gramEnd"/>
-      <w:r>
-        <w:rPr>
-          <w:rFonts w:asciiTheme="minorHAnsi" w:hAnsiTheme="minorHAnsi" w:cstheme="minorHAnsi"/>
-        </w:rPr>
-        <w:t xml:space="preserve"> this assumption to be met, </w:t>
+        <w:t xml:space="preserve">Looking at Figure 5, in order for this assumption to be met, </w:t>
       </w:r>
       <w:r>
         <w:rPr>
@@ -3670,33 +3334,15 @@
           <w:i/>
           <w:iCs/>
         </w:rPr>
-        <w:t xml:space="preserve">QQ-Plot of </w:t>
-      </w:r>
-      <w:proofErr w:type="gramStart"/>
-      <w:r>
-        <w:rPr>
-          <w:rFonts w:asciiTheme="minorHAnsi" w:hAnsiTheme="minorHAnsi" w:cstheme="minorHAnsi"/>
-          <w:i/>
-          <w:iCs/>
-        </w:rPr>
-        <w:t>Residuals</w:t>
-      </w:r>
-      <w:r>
-        <w:rPr>
-          <w:rFonts w:asciiTheme="minorHAnsi" w:hAnsiTheme="minorHAnsi" w:cstheme="minorHAnsi"/>
-          <w:i/>
-          <w:iCs/>
-        </w:rPr>
-        <w:t>(</w:t>
-      </w:r>
-      <w:proofErr w:type="gramEnd"/>
-      <w:r>
-        <w:rPr>
-          <w:rFonts w:asciiTheme="minorHAnsi" w:hAnsiTheme="minorHAnsi" w:cstheme="minorHAnsi"/>
-          <w:i/>
-          <w:iCs/>
-        </w:rPr>
-        <w:t>LASSO)</w:t>
+        <w:t>QQ-Plot of Residuals</w:t>
+      </w:r>
+      <w:r>
+        <w:rPr>
+          <w:rFonts w:asciiTheme="minorHAnsi" w:hAnsiTheme="minorHAnsi" w:cstheme="minorHAnsi"/>
+          <w:i/>
+          <w:iCs/>
+        </w:rPr>
+        <w:t>(LASSO)</w:t>
       </w:r>
     </w:p>
     <w:p>
@@ -3817,33 +3463,15 @@
           <w:i/>
           <w:iCs/>
         </w:rPr>
-        <w:t xml:space="preserve">Residual vs. Fitted </w:t>
-      </w:r>
-      <w:proofErr w:type="gramStart"/>
-      <w:r>
-        <w:rPr>
-          <w:rFonts w:asciiTheme="minorHAnsi" w:hAnsiTheme="minorHAnsi" w:cstheme="minorHAnsi"/>
-          <w:i/>
-          <w:iCs/>
-        </w:rPr>
-        <w:t>Plot</w:t>
-      </w:r>
-      <w:r>
-        <w:rPr>
-          <w:rFonts w:asciiTheme="minorHAnsi" w:hAnsiTheme="minorHAnsi" w:cstheme="minorHAnsi"/>
-          <w:i/>
-          <w:iCs/>
-        </w:rPr>
-        <w:t>(</w:t>
-      </w:r>
-      <w:proofErr w:type="gramEnd"/>
-      <w:r>
-        <w:rPr>
-          <w:rFonts w:asciiTheme="minorHAnsi" w:hAnsiTheme="minorHAnsi" w:cstheme="minorHAnsi"/>
-          <w:i/>
-          <w:iCs/>
-        </w:rPr>
-        <w:t>LASSO)</w:t>
+        <w:t>Residual vs. Fitted Plot</w:t>
+      </w:r>
+      <w:r>
+        <w:rPr>
+          <w:rFonts w:asciiTheme="minorHAnsi" w:hAnsiTheme="minorHAnsi" w:cstheme="minorHAnsi"/>
+          <w:i/>
+          <w:iCs/>
+        </w:rPr>
+        <w:t>(LASSO)</w:t>
       </w:r>
     </w:p>
     <w:p>
@@ -3998,6 +3626,405 @@
     <w:p>
       <w:pPr>
         <w:pStyle w:val="NormalWeb"/>
+        <w:jc w:val="center"/>
+        <w:rPr>
+          <w:rFonts w:asciiTheme="minorHAnsi" w:hAnsiTheme="minorHAnsi" w:cstheme="minorHAnsi"/>
+          <w:i/>
+          <w:iCs/>
+        </w:rPr>
+      </w:pPr>
+      <w:r>
+        <w:rPr>
+          <w:rStyle w:val="Strong"/>
+          <w:rFonts w:asciiTheme="minorHAnsi" w:hAnsiTheme="minorHAnsi" w:cstheme="minorHAnsi"/>
+          <w:i/>
+          <w:iCs/>
+        </w:rPr>
+        <w:t>Table</w:t>
+      </w:r>
+      <w:r>
+        <w:rPr>
+          <w:rStyle w:val="Strong"/>
+          <w:rFonts w:asciiTheme="minorHAnsi" w:hAnsiTheme="minorHAnsi" w:cstheme="minorHAnsi"/>
+          <w:i/>
+          <w:iCs/>
+        </w:rPr>
+        <w:t xml:space="preserve"> </w:t>
+      </w:r>
+      <w:r>
+        <w:rPr>
+          <w:rStyle w:val="Strong"/>
+          <w:rFonts w:asciiTheme="minorHAnsi" w:hAnsiTheme="minorHAnsi" w:cstheme="minorHAnsi"/>
+          <w:i/>
+          <w:iCs/>
+        </w:rPr>
+        <w:t>4</w:t>
+      </w:r>
+      <w:r>
+        <w:rPr>
+          <w:rStyle w:val="Strong"/>
+          <w:rFonts w:asciiTheme="minorHAnsi" w:hAnsiTheme="minorHAnsi" w:cstheme="minorHAnsi"/>
+          <w:i/>
+          <w:iCs/>
+        </w:rPr>
+        <w:t>:</w:t>
+      </w:r>
+      <w:r>
+        <w:rPr>
+          <w:rFonts w:asciiTheme="minorHAnsi" w:hAnsiTheme="minorHAnsi" w:cstheme="minorHAnsi"/>
+          <w:i/>
+          <w:iCs/>
+        </w:rPr>
+        <w:t xml:space="preserve"> </w:t>
+      </w:r>
+      <w:r>
+        <w:rPr>
+          <w:rFonts w:asciiTheme="minorHAnsi" w:hAnsiTheme="minorHAnsi" w:cstheme="minorHAnsi"/>
+          <w:i/>
+          <w:iCs/>
+        </w:rPr>
+        <w:t>Table of top features in the Lasso Model</w:t>
+      </w:r>
+    </w:p>
+    <w:tbl>
+      <w:tblPr>
+        <w:tblStyle w:val="TableGrid"/>
+        <w:tblW w:w="0" w:type="auto"/>
+        <w:jc w:val="center"/>
+        <w:tblLook w:val="04A0" w:firstRow="1" w:lastRow="0" w:firstColumn="1" w:lastColumn="0" w:noHBand="0" w:noVBand="1"/>
+      </w:tblPr>
+      <w:tblGrid>
+        <w:gridCol w:w="4675"/>
+      </w:tblGrid>
+      <w:tr>
+        <w:trPr>
+          <w:jc w:val="center"/>
+        </w:trPr>
+        <w:tc>
+          <w:tcPr>
+            <w:tcW w:w="4675" w:type="dxa"/>
+            <w:shd w:val="clear" w:color="auto" w:fill="D9E2F3" w:themeFill="accent1" w:themeFillTint="33"/>
+          </w:tcPr>
+          <w:p>
+            <w:pPr>
+              <w:pStyle w:val="NormalWeb"/>
+              <w:jc w:val="center"/>
+              <w:rPr>
+                <w:rFonts w:asciiTheme="minorHAnsi" w:hAnsiTheme="minorHAnsi" w:cstheme="minorHAnsi"/>
+                <w:b/>
+                <w:bCs/>
+              </w:rPr>
+            </w:pPr>
+            <w:r>
+              <w:rPr>
+                <w:rFonts w:asciiTheme="minorHAnsi" w:hAnsiTheme="minorHAnsi" w:cstheme="minorHAnsi"/>
+                <w:b/>
+                <w:bCs/>
+              </w:rPr>
+              <w:t>Top 10 Features</w:t>
+            </w:r>
+          </w:p>
+        </w:tc>
+      </w:tr>
+      <w:tr>
+        <w:trPr>
+          <w:jc w:val="center"/>
+        </w:trPr>
+        <w:tc>
+          <w:tcPr>
+            <w:tcW w:w="4675" w:type="dxa"/>
+          </w:tcPr>
+          <w:p>
+            <w:pPr>
+              <w:pStyle w:val="NormalWeb"/>
+              <w:jc w:val="center"/>
+              <w:rPr>
+                <w:rFonts w:asciiTheme="minorHAnsi" w:hAnsiTheme="minorHAnsi" w:cstheme="minorHAnsi"/>
+                <w:sz w:val="22"/>
+                <w:szCs w:val="22"/>
+              </w:rPr>
+            </w:pPr>
+            <w:r>
+              <w:rPr>
+                <w:rFonts w:asciiTheme="minorHAnsi" w:hAnsiTheme="minorHAnsi" w:cstheme="minorHAnsi"/>
+                <w:sz w:val="21"/>
+                <w:szCs w:val="21"/>
+              </w:rPr>
+              <w:t>std_ElectronAffinity</w:t>
+            </w:r>
+          </w:p>
+        </w:tc>
+      </w:tr>
+      <w:tr>
+        <w:trPr>
+          <w:jc w:val="center"/>
+        </w:trPr>
+        <w:tc>
+          <w:tcPr>
+            <w:tcW w:w="4675" w:type="dxa"/>
+          </w:tcPr>
+          <w:p>
+            <w:pPr>
+              <w:pStyle w:val="NormalWeb"/>
+              <w:jc w:val="center"/>
+              <w:rPr>
+                <w:rFonts w:asciiTheme="minorHAnsi" w:hAnsiTheme="minorHAnsi" w:cstheme="minorHAnsi"/>
+                <w:sz w:val="22"/>
+                <w:szCs w:val="22"/>
+              </w:rPr>
+            </w:pPr>
+            <w:r>
+              <w:rPr>
+                <w:rFonts w:asciiTheme="minorHAnsi" w:hAnsiTheme="minorHAnsi" w:cstheme="minorHAnsi"/>
+                <w:sz w:val="21"/>
+                <w:szCs w:val="21"/>
+              </w:rPr>
+              <w:t>range_ElectronAffinity</w:t>
+            </w:r>
+          </w:p>
+        </w:tc>
+      </w:tr>
+      <w:tr>
+        <w:trPr>
+          <w:jc w:val="center"/>
+        </w:trPr>
+        <w:tc>
+          <w:tcPr>
+            <w:tcW w:w="4675" w:type="dxa"/>
+          </w:tcPr>
+          <w:p>
+            <w:pPr>
+              <w:pStyle w:val="NormalWeb"/>
+              <w:jc w:val="center"/>
+              <w:rPr>
+                <w:rFonts w:asciiTheme="minorHAnsi" w:hAnsiTheme="minorHAnsi" w:cstheme="minorHAnsi"/>
+                <w:sz w:val="22"/>
+                <w:szCs w:val="22"/>
+              </w:rPr>
+            </w:pPr>
+            <w:r>
+              <w:rPr>
+                <w:rFonts w:asciiTheme="minorHAnsi" w:hAnsiTheme="minorHAnsi" w:cstheme="minorHAnsi"/>
+                <w:sz w:val="21"/>
+                <w:szCs w:val="21"/>
+              </w:rPr>
+              <w:t>wtd_mean_ThermalConductivity</w:t>
+            </w:r>
+          </w:p>
+        </w:tc>
+      </w:tr>
+      <w:tr>
+        <w:trPr>
+          <w:jc w:val="center"/>
+        </w:trPr>
+        <w:tc>
+          <w:tcPr>
+            <w:tcW w:w="4675" w:type="dxa"/>
+          </w:tcPr>
+          <w:p>
+            <w:pPr>
+              <w:tabs>
+                <w:tab w:val="left" w:pos="916"/>
+                <w:tab w:val="left" w:pos="1832"/>
+                <w:tab w:val="left" w:pos="2748"/>
+                <w:tab w:val="left" w:pos="3664"/>
+                <w:tab w:val="left" w:pos="4580"/>
+                <w:tab w:val="left" w:pos="5496"/>
+                <w:tab w:val="left" w:pos="6412"/>
+                <w:tab w:val="left" w:pos="7328"/>
+                <w:tab w:val="left" w:pos="8244"/>
+                <w:tab w:val="left" w:pos="9160"/>
+                <w:tab w:val="left" w:pos="10076"/>
+                <w:tab w:val="left" w:pos="10992"/>
+                <w:tab w:val="left" w:pos="11908"/>
+                <w:tab w:val="left" w:pos="12824"/>
+                <w:tab w:val="left" w:pos="13740"/>
+                <w:tab w:val="left" w:pos="14656"/>
+              </w:tabs>
+              <w:jc w:val="center"/>
+              <w:rPr>
+                <w:rFonts w:eastAsia="Times New Roman" w:cstheme="minorHAnsi"/>
+                <w:kern w:val="0"/>
+                <w:sz w:val="20"/>
+                <w:szCs w:val="20"/>
+                <w14:ligatures w14:val="none"/>
+              </w:rPr>
+            </w:pPr>
+            <w:r>
+              <w:rPr>
+                <w:rFonts w:eastAsia="Times New Roman" w:cstheme="minorHAnsi"/>
+                <w:kern w:val="0"/>
+                <w:sz w:val="20"/>
+                <w:szCs w:val="20"/>
+                <w14:ligatures w14:val="none"/>
+              </w:rPr>
+              <w:t>range_fie</w:t>
+            </w:r>
+          </w:p>
+        </w:tc>
+      </w:tr>
+      <w:tr>
+        <w:trPr>
+          <w:jc w:val="center"/>
+        </w:trPr>
+        <w:tc>
+          <w:tcPr>
+            <w:tcW w:w="4675" w:type="dxa"/>
+          </w:tcPr>
+          <w:p>
+            <w:pPr>
+              <w:pStyle w:val="HTMLPreformatted"/>
+              <w:jc w:val="center"/>
+              <w:rPr>
+                <w:rFonts w:asciiTheme="minorHAnsi" w:hAnsiTheme="minorHAnsi" w:cstheme="minorHAnsi"/>
+              </w:rPr>
+            </w:pPr>
+            <w:r>
+              <w:rPr>
+                <w:rStyle w:val="HTMLCode"/>
+                <w:rFonts w:asciiTheme="minorHAnsi" w:hAnsiTheme="minorHAnsi" w:cstheme="minorHAnsi"/>
+              </w:rPr>
+              <w:t>wtd_mean_atomic_mass</w:t>
+            </w:r>
+          </w:p>
+        </w:tc>
+      </w:tr>
+      <w:tr>
+        <w:trPr>
+          <w:jc w:val="center"/>
+        </w:trPr>
+        <w:tc>
+          <w:tcPr>
+            <w:tcW w:w="4675" w:type="dxa"/>
+          </w:tcPr>
+          <w:p>
+            <w:pPr>
+              <w:pStyle w:val="HTMLPreformatted"/>
+              <w:jc w:val="center"/>
+              <w:rPr>
+                <w:rFonts w:asciiTheme="minorHAnsi" w:hAnsiTheme="minorHAnsi" w:cstheme="minorHAnsi"/>
+              </w:rPr>
+            </w:pPr>
+            <w:r>
+              <w:rPr>
+                <w:rStyle w:val="HTMLCode"/>
+                <w:rFonts w:asciiTheme="minorHAnsi" w:hAnsiTheme="minorHAnsi" w:cstheme="minorHAnsi"/>
+              </w:rPr>
+              <w:t>wtd_entropy_Valence</w:t>
+            </w:r>
+          </w:p>
+        </w:tc>
+      </w:tr>
+      <w:tr>
+        <w:trPr>
+          <w:jc w:val="center"/>
+        </w:trPr>
+        <w:tc>
+          <w:tcPr>
+            <w:tcW w:w="4675" w:type="dxa"/>
+          </w:tcPr>
+          <w:p>
+            <w:pPr>
+              <w:pStyle w:val="HTMLPreformatted"/>
+              <w:jc w:val="center"/>
+              <w:rPr>
+                <w:rFonts w:asciiTheme="minorHAnsi" w:hAnsiTheme="minorHAnsi" w:cstheme="minorHAnsi"/>
+              </w:rPr>
+            </w:pPr>
+            <w:r>
+              <w:rPr>
+                <w:rStyle w:val="HTMLCode"/>
+                <w:rFonts w:asciiTheme="minorHAnsi" w:hAnsiTheme="minorHAnsi" w:cstheme="minorHAnsi"/>
+              </w:rPr>
+              <w:t>wtd_entropy_fie</w:t>
+            </w:r>
+          </w:p>
+        </w:tc>
+      </w:tr>
+      <w:tr>
+        <w:trPr>
+          <w:jc w:val="center"/>
+        </w:trPr>
+        <w:tc>
+          <w:tcPr>
+            <w:tcW w:w="4675" w:type="dxa"/>
+          </w:tcPr>
+          <w:p>
+            <w:pPr>
+              <w:pStyle w:val="HTMLPreformatted"/>
+              <w:jc w:val="center"/>
+              <w:rPr>
+                <w:rFonts w:asciiTheme="minorHAnsi" w:hAnsiTheme="minorHAnsi" w:cstheme="minorHAnsi"/>
+              </w:rPr>
+            </w:pPr>
+            <w:r>
+              <w:rPr>
+                <w:rStyle w:val="HTMLCode"/>
+                <w:rFonts w:asciiTheme="minorHAnsi" w:hAnsiTheme="minorHAnsi" w:cstheme="minorHAnsi"/>
+              </w:rPr>
+              <w:t>wtd_std_atomic_radius</w:t>
+            </w:r>
+          </w:p>
+        </w:tc>
+      </w:tr>
+      <w:tr>
+        <w:trPr>
+          <w:jc w:val="center"/>
+        </w:trPr>
+        <w:tc>
+          <w:tcPr>
+            <w:tcW w:w="4675" w:type="dxa"/>
+          </w:tcPr>
+          <w:p>
+            <w:pPr>
+              <w:pStyle w:val="HTMLPreformatted"/>
+              <w:jc w:val="center"/>
+              <w:rPr>
+                <w:rStyle w:val="HTMLCode"/>
+                <w:rFonts w:asciiTheme="minorHAnsi" w:hAnsiTheme="minorHAnsi" w:cstheme="minorHAnsi"/>
+              </w:rPr>
+            </w:pPr>
+            <w:r>
+              <w:rPr>
+                <w:rStyle w:val="HTMLCode"/>
+                <w:rFonts w:asciiTheme="minorHAnsi" w:hAnsiTheme="minorHAnsi" w:cstheme="minorHAnsi"/>
+              </w:rPr>
+              <w:t>std_atomic_radius</w:t>
+            </w:r>
+          </w:p>
+        </w:tc>
+      </w:tr>
+      <w:tr>
+        <w:trPr>
+          <w:jc w:val="center"/>
+        </w:trPr>
+        <w:tc>
+          <w:tcPr>
+            <w:tcW w:w="4675" w:type="dxa"/>
+          </w:tcPr>
+          <w:p>
+            <w:pPr>
+              <w:pStyle w:val="HTMLPreformatted"/>
+              <w:jc w:val="center"/>
+              <w:rPr>
+                <w:rStyle w:val="HTMLCode"/>
+                <w:rFonts w:asciiTheme="minorHAnsi" w:hAnsiTheme="minorHAnsi" w:cstheme="minorHAnsi"/>
+              </w:rPr>
+            </w:pPr>
+            <w:r>
+              <w:rPr>
+                <w:rStyle w:val="HTMLCode"/>
+                <w:rFonts w:asciiTheme="minorHAnsi" w:hAnsiTheme="minorHAnsi" w:cstheme="minorHAnsi"/>
+              </w:rPr>
+              <w:t>wtd_mean_atomic_radius</w:t>
+            </w:r>
+          </w:p>
+        </w:tc>
+      </w:tr>
+    </w:tbl>
+    <w:p>
+      <w:pPr>
+        <w:pStyle w:val="NormalWeb"/>
         <w:rPr>
           <w:rFonts w:asciiTheme="minorHAnsi" w:hAnsiTheme="minorHAnsi" w:cstheme="minorHAnsi"/>
         </w:rPr>
@@ -4149,6 +4176,7 @@
           <w:rFonts w:asciiTheme="minorHAnsi" w:hAnsiTheme="minorHAnsi" w:cstheme="minorHAnsi"/>
           <w:color w:val="4472C4" w:themeColor="accent1"/>
         </w:rPr>
+        <w:lastRenderedPageBreak/>
         <w:t>Ridge | L2 Regularization</w:t>
       </w:r>
     </w:p>
@@ -4178,31 +4206,7 @@
     <w:p/>
     <w:p>
       <w:r>
-        <w:t xml:space="preserve">In our pursuit of the most accurate model to predict the Critical Temperature, we will use cross-validation, a technique that provides insight into how well the model will perform on unseen data, with the </w:t>
-      </w:r>
-      <w:proofErr w:type="spellStart"/>
-      <w:r>
-        <w:t>cross_val_score</w:t>
-      </w:r>
-      <w:proofErr w:type="spellEnd"/>
-      <w:r>
-        <w:t xml:space="preserve"> and </w:t>
-      </w:r>
-      <w:proofErr w:type="spellStart"/>
-      <w:r>
-        <w:t>cross_val_predict</w:t>
-      </w:r>
-      <w:proofErr w:type="spellEnd"/>
-      <w:r>
-        <w:t xml:space="preserve"> functions. This entails repeatedly splitting the dataset into training and testing sets and averaging the performance across all splits. In addition, we will use </w:t>
-      </w:r>
-      <w:proofErr w:type="spellStart"/>
-      <w:r>
-        <w:t>RidgeCV</w:t>
-      </w:r>
-      <w:proofErr w:type="spellEnd"/>
-      <w:r>
-        <w:t xml:space="preserve">. </w:t>
+        <w:t xml:space="preserve">In our pursuit of the most accurate model to predict the Critical Temperature, we will use cross-validation, a technique that provides insight into how well the model will perform on unseen data, with the cross_val_score and cross_val_predict functions. This entails repeatedly splitting the dataset into training and testing sets and averaging the performance across all splits. In addition, we will use RidgeCV. </w:t>
       </w:r>
     </w:p>
     <w:p/>
@@ -4213,7 +4217,6 @@
           <w:bCs/>
           <w:u w:val="single"/>
         </w:rPr>
-        <w:lastRenderedPageBreak/>
         <w:t>Results</w:t>
       </w:r>
       <w:r>
@@ -4223,15 +4226,7 @@
         <w:br/>
       </w:r>
       <w:r>
-        <w:t xml:space="preserve">The results of our Ridge Regression are in, with the best alpha identified as 0.01. The corresponding cross-validation Root Mean Squared Error (RMSE) scores provide a comprehensive picture of the model's performance across different splits of the data: [16.93111055, 17.75577535, 18.70122445, 16.1260031, 17.88780085]. The average RMSE across all folds is calculated to be 17.48, with a comparable value of 17.50 achieved using </w:t>
-      </w:r>
-      <w:proofErr w:type="spellStart"/>
-      <w:r>
-        <w:t>cross_val_predict</w:t>
-      </w:r>
-      <w:proofErr w:type="spellEnd"/>
-      <w:r>
-        <w:t xml:space="preserve">.  These findings reinforce the efficacy of Ridge Regression in achieving accurate predictions while managing coefficient magnitudes and the cross-validation techniques utilized </w:t>
+        <w:t xml:space="preserve">The results of our Ridge Regression are in, with the best alpha identified as 0.01. The corresponding cross-validation Root Mean Squared Error (RMSE) scores provide a comprehensive picture of the model's performance across different splits of the data: [16.93111055, 17.75577535, 18.70122445, 16.1260031, 17.88780085]. The average RMSE across all folds is calculated to be 17.48, with a comparable value of 17.50 achieved using cross_val_predict.  These findings reinforce the efficacy of Ridge Regression in achieving accurate predictions while managing coefficient magnitudes and the cross-validation techniques utilized </w:t>
       </w:r>
       <w:r>
         <w:t xml:space="preserve">to </w:t>
@@ -4305,25 +4300,7 @@
           <w:sz w:val="22"/>
           <w:szCs w:val="22"/>
         </w:rPr>
-        <w:t xml:space="preserve">As seen below, we can see that the </w:t>
-      </w:r>
-      <w:proofErr w:type="spellStart"/>
-      <w:r>
-        <w:rPr>
-          <w:rFonts w:asciiTheme="minorHAnsi" w:hAnsiTheme="minorHAnsi" w:cstheme="minorHAnsi"/>
-          <w:sz w:val="22"/>
-          <w:szCs w:val="22"/>
-        </w:rPr>
-        <w:t>qq</w:t>
-      </w:r>
-      <w:proofErr w:type="spellEnd"/>
-      <w:r>
-        <w:rPr>
-          <w:rFonts w:asciiTheme="minorHAnsi" w:hAnsiTheme="minorHAnsi" w:cstheme="minorHAnsi"/>
-          <w:sz w:val="22"/>
-          <w:szCs w:val="22"/>
-        </w:rPr>
-        <w:t>-plot and the residual plot look identical to that of our LASSO Regression model. Therefore, we can conclude that the assumption check conclusions are the same.</w:t>
+        <w:t>As seen below, we can see that the qq-plot and the residual plot look identical to that of our LASSO Regression model. Therefore, we can conclude that the assumption check conclusions are the same.</w:t>
       </w:r>
     </w:p>
     <w:p>
@@ -4343,6 +4320,7 @@
           <w:i/>
           <w:iCs/>
         </w:rPr>
+        <w:lastRenderedPageBreak/>
         <w:t xml:space="preserve">Figure </w:t>
       </w:r>
       <w:r>
@@ -4377,25 +4355,7 @@
           <w:i/>
           <w:iCs/>
         </w:rPr>
-        <w:t xml:space="preserve">QQ-Plot of </w:t>
-      </w:r>
-      <w:proofErr w:type="gramStart"/>
-      <w:r>
-        <w:rPr>
-          <w:rFonts w:asciiTheme="minorHAnsi" w:hAnsiTheme="minorHAnsi" w:cstheme="minorHAnsi"/>
-          <w:i/>
-          <w:iCs/>
-        </w:rPr>
-        <w:t>Residuals(</w:t>
-      </w:r>
-      <w:proofErr w:type="gramEnd"/>
-      <w:r>
-        <w:rPr>
-          <w:rFonts w:asciiTheme="minorHAnsi" w:hAnsiTheme="minorHAnsi" w:cstheme="minorHAnsi"/>
-          <w:i/>
-          <w:iCs/>
-        </w:rPr>
-        <w:t>Ridge)</w:t>
+        <w:t>QQ-Plot of Residuals(Ridge)</w:t>
       </w:r>
       <w:r>
         <w:rPr>
@@ -4520,25 +4480,7 @@
           <w:i/>
           <w:iCs/>
         </w:rPr>
-        <w:t xml:space="preserve">Residual </w:t>
-      </w:r>
-      <w:proofErr w:type="gramStart"/>
-      <w:r>
-        <w:rPr>
-          <w:rFonts w:asciiTheme="minorHAnsi" w:hAnsiTheme="minorHAnsi" w:cstheme="minorHAnsi"/>
-          <w:i/>
-          <w:iCs/>
-        </w:rPr>
-        <w:t>Plot(</w:t>
-      </w:r>
-      <w:proofErr w:type="gramEnd"/>
-      <w:r>
-        <w:rPr>
-          <w:rFonts w:asciiTheme="minorHAnsi" w:hAnsiTheme="minorHAnsi" w:cstheme="minorHAnsi"/>
-          <w:i/>
-          <w:iCs/>
-        </w:rPr>
-        <w:t>Ridge)</w:t>
+        <w:t>Residual Plot(Ridge)</w:t>
       </w:r>
     </w:p>
     <w:p>
@@ -4559,7 +4501,6 @@
           <w:noProof/>
           <w14:ligatures w14:val="standardContextual"/>
         </w:rPr>
-        <w:lastRenderedPageBreak/>
         <w:drawing>
           <wp:inline distT="0" distB="0" distL="0" distR="0" wp14:anchorId="199C60B7" wp14:editId="1E862D4A">
             <wp:extent cx="4003214" cy="3082817"/>
@@ -4683,6 +4624,411 @@
           <w:i/>
           <w:iCs/>
         </w:rPr>
+        <w:t>Table</w:t>
+      </w:r>
+      <w:r>
+        <w:rPr>
+          <w:rStyle w:val="Strong"/>
+          <w:rFonts w:asciiTheme="minorHAnsi" w:hAnsiTheme="minorHAnsi" w:cstheme="minorHAnsi"/>
+          <w:i/>
+          <w:iCs/>
+        </w:rPr>
+        <w:t xml:space="preserve"> </w:t>
+      </w:r>
+      <w:r>
+        <w:rPr>
+          <w:rStyle w:val="Strong"/>
+          <w:rFonts w:asciiTheme="minorHAnsi" w:hAnsiTheme="minorHAnsi" w:cstheme="minorHAnsi"/>
+          <w:i/>
+          <w:iCs/>
+        </w:rPr>
+        <w:t>5</w:t>
+      </w:r>
+      <w:r>
+        <w:rPr>
+          <w:rStyle w:val="Strong"/>
+          <w:rFonts w:asciiTheme="minorHAnsi" w:hAnsiTheme="minorHAnsi" w:cstheme="minorHAnsi"/>
+          <w:i/>
+          <w:iCs/>
+        </w:rPr>
+        <w:t>:</w:t>
+      </w:r>
+      <w:r>
+        <w:rPr>
+          <w:rFonts w:asciiTheme="minorHAnsi" w:hAnsiTheme="minorHAnsi" w:cstheme="minorHAnsi"/>
+          <w:i/>
+          <w:iCs/>
+        </w:rPr>
+        <w:t xml:space="preserve"> </w:t>
+      </w:r>
+      <w:r>
+        <w:rPr>
+          <w:rFonts w:asciiTheme="minorHAnsi" w:hAnsiTheme="minorHAnsi" w:cstheme="minorHAnsi"/>
+          <w:i/>
+          <w:iCs/>
+        </w:rPr>
+        <w:t xml:space="preserve">Table of top features in the </w:t>
+      </w:r>
+      <w:r>
+        <w:rPr>
+          <w:rFonts w:asciiTheme="minorHAnsi" w:hAnsiTheme="minorHAnsi" w:cstheme="minorHAnsi"/>
+          <w:i/>
+          <w:iCs/>
+        </w:rPr>
+        <w:t>Ridge</w:t>
+      </w:r>
+      <w:r>
+        <w:rPr>
+          <w:rFonts w:asciiTheme="minorHAnsi" w:hAnsiTheme="minorHAnsi" w:cstheme="minorHAnsi"/>
+          <w:i/>
+          <w:iCs/>
+        </w:rPr>
+        <w:t xml:space="preserve"> Model</w:t>
+      </w:r>
+    </w:p>
+    <w:tbl>
+      <w:tblPr>
+        <w:tblStyle w:val="TableGrid"/>
+        <w:tblW w:w="0" w:type="auto"/>
+        <w:jc w:val="center"/>
+        <w:tblLook w:val="04A0" w:firstRow="1" w:lastRow="0" w:firstColumn="1" w:lastColumn="0" w:noHBand="0" w:noVBand="1"/>
+      </w:tblPr>
+      <w:tblGrid>
+        <w:gridCol w:w="5647"/>
+      </w:tblGrid>
+      <w:tr>
+        <w:trPr>
+          <w:trHeight w:val="321"/>
+          <w:jc w:val="center"/>
+        </w:trPr>
+        <w:tc>
+          <w:tcPr>
+            <w:tcW w:w="5647" w:type="dxa"/>
+            <w:shd w:val="clear" w:color="auto" w:fill="D9E2F3" w:themeFill="accent1" w:themeFillTint="33"/>
+          </w:tcPr>
+          <w:p>
+            <w:pPr>
+              <w:pStyle w:val="HTMLPreformatted"/>
+              <w:jc w:val="center"/>
+              <w:rPr>
+                <w:rStyle w:val="hljs-string"/>
+                <w:rFonts w:asciiTheme="minorHAnsi" w:hAnsiTheme="minorHAnsi" w:cstheme="minorHAnsi"/>
+              </w:rPr>
+            </w:pPr>
+            <w:r>
+              <w:rPr>
+                <w:rFonts w:asciiTheme="minorHAnsi" w:hAnsiTheme="minorHAnsi" w:cstheme="minorHAnsi"/>
+                <w:b/>
+                <w:bCs/>
+                <w:sz w:val="24"/>
+                <w:szCs w:val="24"/>
+              </w:rPr>
+              <w:lastRenderedPageBreak/>
+              <w:t>Top 10 Features</w:t>
+            </w:r>
+          </w:p>
+        </w:tc>
+      </w:tr>
+      <w:tr>
+        <w:trPr>
+          <w:trHeight w:val="321"/>
+          <w:jc w:val="center"/>
+        </w:trPr>
+        <w:tc>
+          <w:tcPr>
+            <w:tcW w:w="5647" w:type="dxa"/>
+          </w:tcPr>
+          <w:p>
+            <w:pPr>
+              <w:pStyle w:val="HTMLPreformatted"/>
+              <w:jc w:val="center"/>
+              <w:rPr>
+                <w:rFonts w:asciiTheme="minorHAnsi" w:hAnsiTheme="minorHAnsi" w:cstheme="minorHAnsi"/>
+              </w:rPr>
+            </w:pPr>
+            <w:r>
+              <w:rPr>
+                <w:rStyle w:val="hljs-string"/>
+                <w:rFonts w:asciiTheme="minorHAnsi" w:hAnsiTheme="minorHAnsi" w:cstheme="minorHAnsi"/>
+              </w:rPr>
+              <w:t>wtd_gmean_atomic_radius</w:t>
+            </w:r>
+          </w:p>
+        </w:tc>
+      </w:tr>
+      <w:tr>
+        <w:trPr>
+          <w:trHeight w:val="343"/>
+          <w:jc w:val="center"/>
+        </w:trPr>
+        <w:tc>
+          <w:tcPr>
+            <w:tcW w:w="5647" w:type="dxa"/>
+          </w:tcPr>
+          <w:p>
+            <w:pPr>
+              <w:pStyle w:val="HTMLPreformatted"/>
+              <w:jc w:val="center"/>
+              <w:rPr>
+                <w:rFonts w:asciiTheme="minorHAnsi" w:hAnsiTheme="minorHAnsi" w:cstheme="minorHAnsi"/>
+              </w:rPr>
+            </w:pPr>
+            <w:r>
+              <w:rPr>
+                <w:rStyle w:val="hljs-string"/>
+                <w:rFonts w:asciiTheme="minorHAnsi" w:hAnsiTheme="minorHAnsi" w:cstheme="minorHAnsi"/>
+              </w:rPr>
+              <w:t>wtd_mean_atomic_radius</w:t>
+            </w:r>
+          </w:p>
+        </w:tc>
+      </w:tr>
+      <w:tr>
+        <w:trPr>
+          <w:trHeight w:val="343"/>
+          <w:jc w:val="center"/>
+        </w:trPr>
+        <w:tc>
+          <w:tcPr>
+            <w:tcW w:w="5647" w:type="dxa"/>
+          </w:tcPr>
+          <w:p>
+            <w:pPr>
+              <w:pStyle w:val="HTMLPreformatted"/>
+              <w:jc w:val="center"/>
+              <w:rPr>
+                <w:rFonts w:asciiTheme="minorHAnsi" w:hAnsiTheme="minorHAnsi" w:cstheme="minorHAnsi"/>
+              </w:rPr>
+            </w:pPr>
+            <w:r>
+              <w:rPr>
+                <w:rStyle w:val="hljs-string"/>
+                <w:rFonts w:asciiTheme="minorHAnsi" w:hAnsiTheme="minorHAnsi" w:cstheme="minorHAnsi"/>
+              </w:rPr>
+              <w:t>wtd_mean_atomic_mass</w:t>
+            </w:r>
+          </w:p>
+        </w:tc>
+      </w:tr>
+      <w:tr>
+        <w:trPr>
+          <w:trHeight w:val="321"/>
+          <w:jc w:val="center"/>
+        </w:trPr>
+        <w:tc>
+          <w:tcPr>
+            <w:tcW w:w="5647" w:type="dxa"/>
+          </w:tcPr>
+          <w:p>
+            <w:pPr>
+              <w:pStyle w:val="HTMLPreformatted"/>
+              <w:jc w:val="center"/>
+              <w:rPr>
+                <w:rFonts w:asciiTheme="minorHAnsi" w:hAnsiTheme="minorHAnsi" w:cstheme="minorHAnsi"/>
+              </w:rPr>
+            </w:pPr>
+            <w:r>
+              <w:rPr>
+                <w:rStyle w:val="hljs-string"/>
+                <w:rFonts w:asciiTheme="minorHAnsi" w:hAnsiTheme="minorHAnsi" w:cstheme="minorHAnsi"/>
+              </w:rPr>
+              <w:t>entropy_Valence</w:t>
+            </w:r>
+          </w:p>
+        </w:tc>
+      </w:tr>
+      <w:tr>
+        <w:trPr>
+          <w:trHeight w:val="343"/>
+          <w:jc w:val="center"/>
+        </w:trPr>
+        <w:tc>
+          <w:tcPr>
+            <w:tcW w:w="5647" w:type="dxa"/>
+          </w:tcPr>
+          <w:p>
+            <w:pPr>
+              <w:pStyle w:val="HTMLPreformatted"/>
+              <w:jc w:val="center"/>
+              <w:rPr>
+                <w:rFonts w:asciiTheme="minorHAnsi" w:hAnsiTheme="minorHAnsi" w:cstheme="minorHAnsi"/>
+              </w:rPr>
+            </w:pPr>
+            <w:r>
+              <w:rPr>
+                <w:rStyle w:val="hljs-string"/>
+                <w:rFonts w:asciiTheme="minorHAnsi" w:hAnsiTheme="minorHAnsi" w:cstheme="minorHAnsi"/>
+              </w:rPr>
+              <w:t>std_ElectronAffinity</w:t>
+            </w:r>
+          </w:p>
+        </w:tc>
+      </w:tr>
+      <w:tr>
+        <w:trPr>
+          <w:trHeight w:val="343"/>
+          <w:jc w:val="center"/>
+        </w:trPr>
+        <w:tc>
+          <w:tcPr>
+            <w:tcW w:w="5647" w:type="dxa"/>
+          </w:tcPr>
+          <w:p>
+            <w:pPr>
+              <w:pStyle w:val="HTMLPreformatted"/>
+              <w:jc w:val="center"/>
+              <w:rPr>
+                <w:rFonts w:asciiTheme="minorHAnsi" w:hAnsiTheme="minorHAnsi" w:cstheme="minorHAnsi"/>
+              </w:rPr>
+            </w:pPr>
+            <w:r>
+              <w:rPr>
+                <w:rStyle w:val="hljs-string"/>
+                <w:rFonts w:asciiTheme="minorHAnsi" w:hAnsiTheme="minorHAnsi" w:cstheme="minorHAnsi"/>
+              </w:rPr>
+              <w:t>wtd_entropy_Valence</w:t>
+            </w:r>
+          </w:p>
+        </w:tc>
+      </w:tr>
+      <w:tr>
+        <w:trPr>
+          <w:trHeight w:val="343"/>
+          <w:jc w:val="center"/>
+        </w:trPr>
+        <w:tc>
+          <w:tcPr>
+            <w:tcW w:w="5647" w:type="dxa"/>
+          </w:tcPr>
+          <w:p>
+            <w:pPr>
+              <w:pStyle w:val="HTMLPreformatted"/>
+              <w:jc w:val="center"/>
+              <w:rPr>
+                <w:rFonts w:asciiTheme="minorHAnsi" w:hAnsiTheme="minorHAnsi" w:cstheme="minorHAnsi"/>
+              </w:rPr>
+            </w:pPr>
+            <w:r>
+              <w:rPr>
+                <w:rStyle w:val="hljs-string"/>
+                <w:rFonts w:asciiTheme="minorHAnsi" w:hAnsiTheme="minorHAnsi" w:cstheme="minorHAnsi"/>
+              </w:rPr>
+              <w:t>mean_atomic_mass</w:t>
+            </w:r>
+          </w:p>
+        </w:tc>
+      </w:tr>
+      <w:tr>
+        <w:trPr>
+          <w:trHeight w:val="321"/>
+          <w:jc w:val="center"/>
+        </w:trPr>
+        <w:tc>
+          <w:tcPr>
+            <w:tcW w:w="5647" w:type="dxa"/>
+          </w:tcPr>
+          <w:p>
+            <w:pPr>
+              <w:pStyle w:val="HTMLPreformatted"/>
+              <w:jc w:val="center"/>
+              <w:rPr>
+                <w:rFonts w:asciiTheme="minorHAnsi" w:hAnsiTheme="minorHAnsi" w:cstheme="minorHAnsi"/>
+              </w:rPr>
+            </w:pPr>
+            <w:r>
+              <w:rPr>
+                <w:rStyle w:val="hljs-string"/>
+                <w:rFonts w:asciiTheme="minorHAnsi" w:hAnsiTheme="minorHAnsi" w:cstheme="minorHAnsi"/>
+              </w:rPr>
+              <w:t>entropy_fie</w:t>
+            </w:r>
+          </w:p>
+        </w:tc>
+      </w:tr>
+      <w:tr>
+        <w:trPr>
+          <w:trHeight w:val="343"/>
+          <w:jc w:val="center"/>
+        </w:trPr>
+        <w:tc>
+          <w:tcPr>
+            <w:tcW w:w="5647" w:type="dxa"/>
+          </w:tcPr>
+          <w:p>
+            <w:pPr>
+              <w:pStyle w:val="HTMLPreformatted"/>
+              <w:jc w:val="center"/>
+              <w:rPr>
+                <w:rStyle w:val="hljs-string"/>
+                <w:rFonts w:asciiTheme="minorHAnsi" w:hAnsiTheme="minorHAnsi" w:cstheme="minorHAnsi"/>
+              </w:rPr>
+            </w:pPr>
+            <w:r>
+              <w:rPr>
+                <w:rStyle w:val="hljs-string"/>
+                <w:rFonts w:asciiTheme="minorHAnsi" w:hAnsiTheme="minorHAnsi" w:cstheme="minorHAnsi"/>
+              </w:rPr>
+              <w:t>wtd_mean_FusionHeat</w:t>
+            </w:r>
+          </w:p>
+        </w:tc>
+      </w:tr>
+      <w:tr>
+        <w:trPr>
+          <w:trHeight w:val="343"/>
+          <w:jc w:val="center"/>
+        </w:trPr>
+        <w:tc>
+          <w:tcPr>
+            <w:tcW w:w="5647" w:type="dxa"/>
+          </w:tcPr>
+          <w:p>
+            <w:pPr>
+              <w:pStyle w:val="HTMLPreformatted"/>
+              <w:jc w:val="center"/>
+              <w:rPr>
+                <w:rStyle w:val="hljs-string"/>
+                <w:rFonts w:asciiTheme="minorHAnsi" w:hAnsiTheme="minorHAnsi" w:cstheme="minorHAnsi"/>
+              </w:rPr>
+            </w:pPr>
+            <w:r>
+              <w:rPr>
+                <w:rStyle w:val="hljs-string"/>
+                <w:rFonts w:asciiTheme="minorHAnsi" w:hAnsiTheme="minorHAnsi" w:cstheme="minorHAnsi"/>
+              </w:rPr>
+              <w:t>wtd_gmean_atomic_mass</w:t>
+            </w:r>
+          </w:p>
+        </w:tc>
+      </w:tr>
+    </w:tbl>
+    <w:p>
+      <w:pPr>
+        <w:pStyle w:val="NormalWeb"/>
+        <w:rPr>
+          <w:rFonts w:asciiTheme="minorHAnsi" w:hAnsiTheme="minorHAnsi" w:cstheme="minorHAnsi"/>
+          <w:sz w:val="22"/>
+          <w:szCs w:val="22"/>
+        </w:rPr>
+      </w:pPr>
+    </w:p>
+    <w:p>
+      <w:pPr>
+        <w:pStyle w:val="NormalWeb"/>
+        <w:jc w:val="center"/>
+        <w:rPr>
+          <w:rFonts w:asciiTheme="minorHAnsi" w:hAnsiTheme="minorHAnsi" w:cstheme="minorHAnsi"/>
+          <w:i/>
+          <w:iCs/>
+        </w:rPr>
+      </w:pPr>
+      <w:r>
+        <w:rPr>
+          <w:rStyle w:val="Strong"/>
+          <w:rFonts w:asciiTheme="minorHAnsi" w:hAnsiTheme="minorHAnsi" w:cstheme="minorHAnsi"/>
+          <w:i/>
+          <w:iCs/>
+        </w:rPr>
         <w:t xml:space="preserve">Figure </w:t>
       </w:r>
       <w:r>
@@ -4815,20 +5161,23 @@
           <w:rFonts w:asciiTheme="minorHAnsi" w:hAnsiTheme="minorHAnsi" w:cstheme="minorHAnsi"/>
           <w:color w:val="4472C4" w:themeColor="accent1"/>
         </w:rPr>
+        <w:t>Linear Regression with Elastic Net Feature Selection</w:t>
+      </w:r>
+      <w:r>
+        <w:rPr>
+          <w:rFonts w:asciiTheme="minorHAnsi" w:hAnsiTheme="minorHAnsi" w:cstheme="minorHAnsi"/>
+          <w:color w:val="4472C4" w:themeColor="accent1"/>
+        </w:rPr>
+        <w:t xml:space="preserve"> (Transformed Target)</w:t>
+      </w:r>
+    </w:p>
+    <w:p>
+      <w:r>
+        <w:t xml:space="preserve">Linear Regression with Elastic Net is a powerful regression technique that combines the regularization methods of Lasso (L1) and Ridge (L2). Elastic Net effectively balances the benefits of feature selection (Lasso) and coefficient magnitude control (Ridge) by incorporating both penalties, making it suitable for </w:t>
+      </w:r>
+      <w:r>
         <w:lastRenderedPageBreak/>
-        <w:t>Linear Regression with Elastic Net Feature Selection</w:t>
-      </w:r>
-      <w:r>
-        <w:rPr>
-          <w:rFonts w:asciiTheme="minorHAnsi" w:hAnsiTheme="minorHAnsi" w:cstheme="minorHAnsi"/>
-          <w:color w:val="4472C4" w:themeColor="accent1"/>
-        </w:rPr>
-        <w:t xml:space="preserve"> (Transformed Target)</w:t>
-      </w:r>
-    </w:p>
-    <w:p>
-      <w:r>
-        <w:t>Linear Regression with Elastic Net is a powerful regression technique that combines the regularization methods of Lasso (L1) and Ridge (L2). Elastic Net effectively balances the benefits of feature selection (Lasso) and coefficient magnitude control (Ridge) by incorporating both penalties, making it suitable for high-dimensional datasets. This method aids in the identification of important features while avoiding overfitting, resulting in a more interpretable and robust regression model.</w:t>
+        <w:t>high-dimensional datasets. This method aids in the identification of important features while avoiding overfitting, resulting in a more interpretable and robust regression model.</w:t>
       </w:r>
     </w:p>
     <w:p>
@@ -4839,23 +5188,7 @@
         <w:t xml:space="preserve"> what we did with the LASSO and Ridge models, </w:t>
       </w:r>
       <w:r>
-        <w:t xml:space="preserve">we will utilize the </w:t>
-      </w:r>
-      <w:proofErr w:type="spellStart"/>
-      <w:r>
-        <w:t>cross_val_score</w:t>
-      </w:r>
-      <w:proofErr w:type="spellEnd"/>
-      <w:r>
-        <w:t xml:space="preserve"> and </w:t>
-      </w:r>
-      <w:proofErr w:type="spellStart"/>
-      <w:r>
-        <w:t>cross_val_predict</w:t>
-      </w:r>
-      <w:proofErr w:type="spellEnd"/>
-      <w:r>
-        <w:t xml:space="preserve"> functions for cross-validation</w:t>
+        <w:t>we will utilize the cross_val_score and cross_val_predict functions for cross-validation</w:t>
       </w:r>
       <w:r>
         <w:t xml:space="preserve">. In addition to the optimal alpha, we will also be finding the optimal l1_ratio, which </w:t>
@@ -4905,15 +5238,7 @@
         <w:t>indicate relatively low variations, with values ranging from 1.3381 to 1.4104</w:t>
       </w:r>
       <w:r>
-        <w:t xml:space="preserve"> (Note that these values are not on the </w:t>
-      </w:r>
-      <w:proofErr w:type="gramStart"/>
-      <w:r>
-        <w:t>Original</w:t>
-      </w:r>
-      <w:proofErr w:type="gramEnd"/>
-      <w:r>
-        <w:t xml:space="preserve"> scale)</w:t>
+        <w:t xml:space="preserve"> (Note that these values are not on the Original scale)</w:t>
       </w:r>
       <w:r>
         <w:t xml:space="preserve">. This suggests that both models </w:t>
@@ -4993,21 +5318,7 @@
         <w:rPr>
           <w:rFonts w:asciiTheme="minorHAnsi" w:hAnsiTheme="minorHAnsi" w:cstheme="minorHAnsi"/>
         </w:rPr>
-        <w:t xml:space="preserve">skewed to the left. In the QQ Plot, we can see that the points on the end of each side of the line are </w:t>
-      </w:r>
-      <w:proofErr w:type="gramStart"/>
-      <w:r>
-        <w:rPr>
-          <w:rFonts w:asciiTheme="minorHAnsi" w:hAnsiTheme="minorHAnsi" w:cstheme="minorHAnsi"/>
-        </w:rPr>
-        <w:t>pretty far</w:t>
-      </w:r>
-      <w:proofErr w:type="gramEnd"/>
-      <w:r>
-        <w:rPr>
-          <w:rFonts w:asciiTheme="minorHAnsi" w:hAnsiTheme="minorHAnsi" w:cstheme="minorHAnsi"/>
-        </w:rPr>
-        <w:t xml:space="preserve"> from the line, indicating that there is evidence of a few outliers. </w:t>
+        <w:t xml:space="preserve">skewed to the left. In the QQ Plot, we can see that the points on the end of each side of the line are pretty far from the line, indicating that there is evidence of a few outliers. </w:t>
       </w:r>
       <w:r>
         <w:rPr>
@@ -5049,28 +5360,13 @@
         <w:rPr>
           <w:rFonts w:asciiTheme="minorHAnsi" w:hAnsiTheme="minorHAnsi" w:cstheme="minorHAnsi"/>
         </w:rPr>
-        <w:lastRenderedPageBreak/>
         <w:t xml:space="preserve">Constant Variance: In the </w:t>
       </w:r>
       <w:r>
         <w:rPr>
           <w:rFonts w:asciiTheme="minorHAnsi" w:hAnsiTheme="minorHAnsi" w:cstheme="minorHAnsi"/>
         </w:rPr>
-        <w:t xml:space="preserve">Residual vs. Fitted plot, our data points look much better than what we had gotten earlier with the Ridge and LASSO, but we would still hesitate to </w:t>
-      </w:r>
-      <w:proofErr w:type="gramStart"/>
-      <w:r>
-        <w:rPr>
-          <w:rFonts w:asciiTheme="minorHAnsi" w:hAnsiTheme="minorHAnsi" w:cstheme="minorHAnsi"/>
-        </w:rPr>
-        <w:t>say</w:t>
-      </w:r>
-      <w:proofErr w:type="gramEnd"/>
-      <w:r>
-        <w:rPr>
-          <w:rFonts w:asciiTheme="minorHAnsi" w:hAnsiTheme="minorHAnsi" w:cstheme="minorHAnsi"/>
-        </w:rPr>
-        <w:t xml:space="preserve"> </w:t>
+        <w:t xml:space="preserve">Residual vs. Fitted plot, our data points look much better than what we had gotten earlier with the Ridge and LASSO, but we would still hesitate to say </w:t>
       </w:r>
     </w:p>
     <w:p>
@@ -5090,7 +5386,6 @@
         </w:rPr>
         <w:t xml:space="preserve">Linearity: </w:t>
       </w:r>
-      <w:proofErr w:type="gramStart"/>
       <w:r>
         <w:rPr>
           <w:rFonts w:asciiTheme="minorHAnsi" w:hAnsiTheme="minorHAnsi" w:cstheme="minorHAnsi"/>
@@ -5101,14 +5396,7 @@
         <w:rPr>
           <w:rFonts w:asciiTheme="minorHAnsi" w:hAnsiTheme="minorHAnsi" w:cstheme="minorHAnsi"/>
         </w:rPr>
-        <w:t xml:space="preserve"> order for</w:t>
-      </w:r>
-      <w:proofErr w:type="gramEnd"/>
-      <w:r>
-        <w:rPr>
-          <w:rFonts w:asciiTheme="minorHAnsi" w:hAnsiTheme="minorHAnsi" w:cstheme="minorHAnsi"/>
-        </w:rPr>
-        <w:t xml:space="preserve"> this assumption to be met, </w:t>
+        <w:t xml:space="preserve"> order for this assumption to be met, </w:t>
       </w:r>
       <w:r>
         <w:rPr>
@@ -5201,6 +5489,7 @@
           <w:noProof/>
           <w14:ligatures w14:val="standardContextual"/>
         </w:rPr>
+        <w:lastRenderedPageBreak/>
         <w:drawing>
           <wp:inline distT="0" distB="0" distL="0" distR="0" wp14:anchorId="7D3693E9" wp14:editId="7D7FBC83">
             <wp:extent cx="3980985" cy="3311108"/>
@@ -5317,6 +5606,457 @@
         </w:rPr>
         <w:t xml:space="preserve">. </w:t>
       </w:r>
+    </w:p>
+    <w:p>
+      <w:pPr>
+        <w:pStyle w:val="NormalWeb"/>
+        <w:jc w:val="center"/>
+        <w:rPr>
+          <w:rFonts w:asciiTheme="minorHAnsi" w:hAnsiTheme="minorHAnsi" w:cstheme="minorHAnsi"/>
+          <w:sz w:val="22"/>
+          <w:szCs w:val="22"/>
+        </w:rPr>
+      </w:pPr>
+      <w:r>
+        <w:rPr>
+          <w:rStyle w:val="Strong"/>
+          <w:rFonts w:asciiTheme="minorHAnsi" w:hAnsiTheme="minorHAnsi" w:cstheme="minorHAnsi"/>
+          <w:i/>
+          <w:iCs/>
+        </w:rPr>
+        <w:t>Table</w:t>
+      </w:r>
+      <w:r>
+        <w:rPr>
+          <w:rStyle w:val="Strong"/>
+          <w:rFonts w:asciiTheme="minorHAnsi" w:hAnsiTheme="minorHAnsi" w:cstheme="minorHAnsi"/>
+          <w:i/>
+          <w:iCs/>
+        </w:rPr>
+        <w:t xml:space="preserve"> </w:t>
+      </w:r>
+      <w:r>
+        <w:rPr>
+          <w:rStyle w:val="Strong"/>
+          <w:rFonts w:asciiTheme="minorHAnsi" w:hAnsiTheme="minorHAnsi" w:cstheme="minorHAnsi"/>
+          <w:i/>
+          <w:iCs/>
+        </w:rPr>
+        <w:t>6</w:t>
+      </w:r>
+      <w:r>
+        <w:rPr>
+          <w:rStyle w:val="Strong"/>
+          <w:rFonts w:asciiTheme="minorHAnsi" w:hAnsiTheme="minorHAnsi" w:cstheme="minorHAnsi"/>
+          <w:i/>
+          <w:iCs/>
+        </w:rPr>
+        <w:t>:</w:t>
+      </w:r>
+      <w:r>
+        <w:rPr>
+          <w:rFonts w:asciiTheme="minorHAnsi" w:hAnsiTheme="minorHAnsi" w:cstheme="minorHAnsi"/>
+          <w:i/>
+          <w:iCs/>
+        </w:rPr>
+        <w:t xml:space="preserve"> </w:t>
+      </w:r>
+      <w:r>
+        <w:rPr>
+          <w:rFonts w:asciiTheme="minorHAnsi" w:hAnsiTheme="minorHAnsi" w:cstheme="minorHAnsi"/>
+          <w:i/>
+          <w:iCs/>
+        </w:rPr>
+        <w:t xml:space="preserve">Table of top features in the </w:t>
+      </w:r>
+      <w:r>
+        <w:rPr>
+          <w:rFonts w:asciiTheme="minorHAnsi" w:hAnsiTheme="minorHAnsi" w:cstheme="minorHAnsi"/>
+          <w:i/>
+          <w:iCs/>
+        </w:rPr>
+        <w:t>Elastic Net</w:t>
+      </w:r>
+      <w:r>
+        <w:rPr>
+          <w:rFonts w:asciiTheme="minorHAnsi" w:hAnsiTheme="minorHAnsi" w:cstheme="minorHAnsi"/>
+          <w:i/>
+          <w:iCs/>
+        </w:rPr>
+        <w:t xml:space="preserve"> Model</w:t>
+      </w:r>
+    </w:p>
+    <w:tbl>
+      <w:tblPr>
+        <w:tblStyle w:val="TableGrid"/>
+        <w:tblW w:w="0" w:type="auto"/>
+        <w:jc w:val="center"/>
+        <w:tblLook w:val="04A0" w:firstRow="1" w:lastRow="0" w:firstColumn="1" w:lastColumn="0" w:noHBand="0" w:noVBand="1"/>
+      </w:tblPr>
+      <w:tblGrid>
+        <w:gridCol w:w="4675"/>
+      </w:tblGrid>
+      <w:tr>
+        <w:trPr>
+          <w:jc w:val="center"/>
+        </w:trPr>
+        <w:tc>
+          <w:tcPr>
+            <w:tcW w:w="4675" w:type="dxa"/>
+            <w:shd w:val="clear" w:color="auto" w:fill="D9E2F3" w:themeFill="accent1" w:themeFillTint="33"/>
+          </w:tcPr>
+          <w:p>
+            <w:pPr>
+              <w:pStyle w:val="NormalWeb"/>
+              <w:jc w:val="center"/>
+              <w:rPr>
+                <w:rFonts w:asciiTheme="minorHAnsi" w:hAnsiTheme="minorHAnsi" w:cstheme="minorHAnsi"/>
+                <w:b/>
+                <w:bCs/>
+              </w:rPr>
+            </w:pPr>
+            <w:r>
+              <w:rPr>
+                <w:rFonts w:asciiTheme="minorHAnsi" w:hAnsiTheme="minorHAnsi" w:cstheme="minorHAnsi"/>
+                <w:b/>
+                <w:bCs/>
+              </w:rPr>
+              <w:t>Top 10 Features</w:t>
+            </w:r>
+          </w:p>
+        </w:tc>
+      </w:tr>
+      <w:tr>
+        <w:trPr>
+          <w:jc w:val="center"/>
+        </w:trPr>
+        <w:tc>
+          <w:tcPr>
+            <w:tcW w:w="4675" w:type="dxa"/>
+          </w:tcPr>
+          <w:p>
+            <w:pPr>
+              <w:pStyle w:val="NormalWeb"/>
+              <w:jc w:val="center"/>
+              <w:rPr>
+                <w:rFonts w:asciiTheme="minorHAnsi" w:hAnsiTheme="minorHAnsi" w:cstheme="minorHAnsi"/>
+                <w:sz w:val="22"/>
+                <w:szCs w:val="22"/>
+              </w:rPr>
+            </w:pPr>
+            <w:r>
+              <w:rPr>
+                <w:rFonts w:asciiTheme="minorHAnsi" w:hAnsiTheme="minorHAnsi" w:cstheme="minorHAnsi"/>
+                <w:sz w:val="21"/>
+                <w:szCs w:val="21"/>
+              </w:rPr>
+              <w:t>wtd_std_ThermalConductivity</w:t>
+            </w:r>
+          </w:p>
+        </w:tc>
+      </w:tr>
+      <w:tr>
+        <w:trPr>
+          <w:jc w:val="center"/>
+        </w:trPr>
+        <w:tc>
+          <w:tcPr>
+            <w:tcW w:w="4675" w:type="dxa"/>
+          </w:tcPr>
+          <w:p>
+            <w:pPr>
+              <w:pStyle w:val="NormalWeb"/>
+              <w:jc w:val="center"/>
+              <w:rPr>
+                <w:rFonts w:asciiTheme="minorHAnsi" w:hAnsiTheme="minorHAnsi" w:cstheme="minorHAnsi"/>
+                <w:sz w:val="22"/>
+                <w:szCs w:val="22"/>
+              </w:rPr>
+            </w:pPr>
+            <w:r>
+              <w:rPr>
+                <w:rFonts w:asciiTheme="minorHAnsi" w:hAnsiTheme="minorHAnsi" w:cstheme="minorHAnsi"/>
+                <w:sz w:val="21"/>
+                <w:szCs w:val="21"/>
+              </w:rPr>
+              <w:t>wtd_entropy_atomic_mass</w:t>
+            </w:r>
+          </w:p>
+        </w:tc>
+      </w:tr>
+      <w:tr>
+        <w:trPr>
+          <w:jc w:val="center"/>
+        </w:trPr>
+        <w:tc>
+          <w:tcPr>
+            <w:tcW w:w="4675" w:type="dxa"/>
+          </w:tcPr>
+          <w:p>
+            <w:pPr>
+              <w:pStyle w:val="NormalWeb"/>
+              <w:jc w:val="center"/>
+              <w:rPr>
+                <w:rFonts w:asciiTheme="minorHAnsi" w:hAnsiTheme="minorHAnsi" w:cstheme="minorHAnsi"/>
+                <w:sz w:val="22"/>
+                <w:szCs w:val="22"/>
+              </w:rPr>
+            </w:pPr>
+            <w:r>
+              <w:rPr>
+                <w:rFonts w:asciiTheme="minorHAnsi" w:hAnsiTheme="minorHAnsi" w:cstheme="minorHAnsi"/>
+                <w:sz w:val="21"/>
+                <w:szCs w:val="21"/>
+              </w:rPr>
+              <w:t>wtd_gmean_ElectronAffinity</w:t>
+            </w:r>
+          </w:p>
+        </w:tc>
+      </w:tr>
+      <w:tr>
+        <w:trPr>
+          <w:jc w:val="center"/>
+        </w:trPr>
+        <w:tc>
+          <w:tcPr>
+            <w:tcW w:w="4675" w:type="dxa"/>
+          </w:tcPr>
+          <w:p>
+            <w:pPr>
+              <w:tabs>
+                <w:tab w:val="left" w:pos="916"/>
+                <w:tab w:val="left" w:pos="1832"/>
+                <w:tab w:val="left" w:pos="2748"/>
+                <w:tab w:val="left" w:pos="3664"/>
+                <w:tab w:val="left" w:pos="4580"/>
+                <w:tab w:val="left" w:pos="5496"/>
+                <w:tab w:val="left" w:pos="6412"/>
+                <w:tab w:val="left" w:pos="7328"/>
+                <w:tab w:val="left" w:pos="8244"/>
+                <w:tab w:val="left" w:pos="9160"/>
+                <w:tab w:val="left" w:pos="10076"/>
+                <w:tab w:val="left" w:pos="10992"/>
+                <w:tab w:val="left" w:pos="11908"/>
+                <w:tab w:val="left" w:pos="12824"/>
+                <w:tab w:val="left" w:pos="13740"/>
+                <w:tab w:val="left" w:pos="14656"/>
+              </w:tabs>
+              <w:jc w:val="center"/>
+              <w:rPr>
+                <w:rFonts w:eastAsia="Times New Roman" w:cstheme="minorHAnsi"/>
+                <w:kern w:val="0"/>
+                <w:sz w:val="20"/>
+                <w:szCs w:val="20"/>
+                <w14:ligatures w14:val="none"/>
+              </w:rPr>
+            </w:pPr>
+            <w:r>
+              <w:rPr>
+                <w:rFonts w:cstheme="minorHAnsi"/>
+                <w:sz w:val="21"/>
+                <w:szCs w:val="21"/>
+              </w:rPr>
+              <w:t>wtd_gmean_ThermalConductivity</w:t>
+            </w:r>
+            <w:r>
+              <w:rPr>
+                <w:rFonts w:eastAsia="Times New Roman" w:cstheme="minorHAnsi"/>
+                <w:kern w:val="0"/>
+                <w:sz w:val="20"/>
+                <w:szCs w:val="20"/>
+                <w14:ligatures w14:val="none"/>
+              </w:rPr>
+              <w:t>_fie</w:t>
+            </w:r>
+          </w:p>
+        </w:tc>
+      </w:tr>
+      <w:tr>
+        <w:trPr>
+          <w:jc w:val="center"/>
+        </w:trPr>
+        <w:tc>
+          <w:tcPr>
+            <w:tcW w:w="4675" w:type="dxa"/>
+          </w:tcPr>
+          <w:p>
+            <w:pPr>
+              <w:pStyle w:val="HTMLPreformatted"/>
+              <w:jc w:val="center"/>
+              <w:rPr>
+                <w:rFonts w:asciiTheme="minorHAnsi" w:hAnsiTheme="minorHAnsi" w:cstheme="minorHAnsi"/>
+              </w:rPr>
+            </w:pPr>
+            <w:r>
+              <w:rPr>
+                <w:rFonts w:asciiTheme="minorHAnsi" w:hAnsiTheme="minorHAnsi" w:cstheme="minorHAnsi"/>
+                <w:sz w:val="21"/>
+                <w:szCs w:val="21"/>
+              </w:rPr>
+              <w:t>wtd_std_Valence</w:t>
+            </w:r>
+          </w:p>
+        </w:tc>
+      </w:tr>
+      <w:tr>
+        <w:trPr>
+          <w:jc w:val="center"/>
+        </w:trPr>
+        <w:tc>
+          <w:tcPr>
+            <w:tcW w:w="4675" w:type="dxa"/>
+          </w:tcPr>
+          <w:p>
+            <w:pPr>
+              <w:pStyle w:val="HTMLPreformatted"/>
+              <w:jc w:val="center"/>
+              <w:rPr>
+                <w:rFonts w:asciiTheme="minorHAnsi" w:hAnsiTheme="minorHAnsi" w:cstheme="minorHAnsi"/>
+              </w:rPr>
+            </w:pPr>
+            <w:r>
+              <w:rPr>
+                <w:rFonts w:asciiTheme="minorHAnsi" w:hAnsiTheme="minorHAnsi" w:cstheme="minorHAnsi"/>
+                <w:sz w:val="21"/>
+                <w:szCs w:val="21"/>
+              </w:rPr>
+              <w:t>Ba</w:t>
+            </w:r>
+          </w:p>
+        </w:tc>
+      </w:tr>
+      <w:tr>
+        <w:trPr>
+          <w:jc w:val="center"/>
+        </w:trPr>
+        <w:tc>
+          <w:tcPr>
+            <w:tcW w:w="4675" w:type="dxa"/>
+          </w:tcPr>
+          <w:p>
+            <w:pPr>
+              <w:pStyle w:val="HTMLPreformatted"/>
+              <w:jc w:val="center"/>
+              <w:rPr>
+                <w:rFonts w:asciiTheme="minorHAnsi" w:hAnsiTheme="minorHAnsi" w:cstheme="minorHAnsi"/>
+              </w:rPr>
+            </w:pPr>
+            <w:r>
+              <w:rPr>
+                <w:rFonts w:asciiTheme="minorHAnsi" w:hAnsiTheme="minorHAnsi" w:cstheme="minorHAnsi"/>
+                <w:sz w:val="21"/>
+                <w:szCs w:val="21"/>
+              </w:rPr>
+              <w:t>wtd_mean_ThermalConductivity</w:t>
+            </w:r>
+          </w:p>
+        </w:tc>
+      </w:tr>
+      <w:tr>
+        <w:trPr>
+          <w:jc w:val="center"/>
+        </w:trPr>
+        <w:tc>
+          <w:tcPr>
+            <w:tcW w:w="4675" w:type="dxa"/>
+          </w:tcPr>
+          <w:p>
+            <w:pPr>
+              <w:pStyle w:val="HTMLPreformatted"/>
+              <w:jc w:val="center"/>
+              <w:rPr>
+                <w:rFonts w:asciiTheme="minorHAnsi" w:hAnsiTheme="minorHAnsi" w:cstheme="minorHAnsi"/>
+              </w:rPr>
+            </w:pPr>
+            <w:r>
+              <w:rPr>
+                <w:rFonts w:asciiTheme="minorHAnsi" w:hAnsiTheme="minorHAnsi" w:cstheme="minorHAnsi"/>
+                <w:sz w:val="21"/>
+                <w:szCs w:val="21"/>
+              </w:rPr>
+              <w:t>wtd_gmean_FusionHeat</w:t>
+            </w:r>
+          </w:p>
+        </w:tc>
+      </w:tr>
+      <w:tr>
+        <w:trPr>
+          <w:jc w:val="center"/>
+        </w:trPr>
+        <w:tc>
+          <w:tcPr>
+            <w:tcW w:w="4675" w:type="dxa"/>
+          </w:tcPr>
+          <w:p>
+            <w:pPr>
+              <w:pStyle w:val="HTMLPreformatted"/>
+              <w:jc w:val="center"/>
+              <w:rPr>
+                <w:rStyle w:val="HTMLCode"/>
+                <w:rFonts w:asciiTheme="minorHAnsi" w:hAnsiTheme="minorHAnsi" w:cstheme="minorHAnsi"/>
+              </w:rPr>
+            </w:pPr>
+            <w:r>
+              <w:rPr>
+                <w:rFonts w:asciiTheme="minorHAnsi" w:hAnsiTheme="minorHAnsi" w:cstheme="minorHAnsi"/>
+                <w:sz w:val="21"/>
+                <w:szCs w:val="21"/>
+              </w:rPr>
+              <w:t>wtd_mean_atomic_radius</w:t>
+            </w:r>
+          </w:p>
+        </w:tc>
+      </w:tr>
+      <w:tr>
+        <w:trPr>
+          <w:jc w:val="center"/>
+        </w:trPr>
+        <w:tc>
+          <w:tcPr>
+            <w:tcW w:w="4675" w:type="dxa"/>
+          </w:tcPr>
+          <w:p>
+            <w:pPr>
+              <w:pStyle w:val="HTMLPreformatted"/>
+              <w:jc w:val="center"/>
+              <w:rPr>
+                <w:rStyle w:val="HTMLCode"/>
+                <w:rFonts w:asciiTheme="minorHAnsi" w:hAnsiTheme="minorHAnsi" w:cstheme="minorHAnsi"/>
+              </w:rPr>
+            </w:pPr>
+            <w:r>
+              <w:rPr>
+                <w:rFonts w:asciiTheme="minorHAnsi" w:hAnsiTheme="minorHAnsi" w:cstheme="minorHAnsi"/>
+                <w:sz w:val="21"/>
+                <w:szCs w:val="21"/>
+              </w:rPr>
+              <w:t>range_atomic_mass</w:t>
+            </w:r>
+          </w:p>
+        </w:tc>
+      </w:tr>
+    </w:tbl>
+    <w:p>
+      <w:pPr>
+        <w:pStyle w:val="NormalWeb"/>
+        <w:rPr>
+          <w:rFonts w:asciiTheme="minorHAnsi" w:hAnsiTheme="minorHAnsi" w:cstheme="minorHAnsi"/>
+          <w:b/>
+          <w:bCs/>
+          <w:sz w:val="22"/>
+          <w:szCs w:val="22"/>
+        </w:rPr>
+      </w:pPr>
+    </w:p>
+    <w:p>
+      <w:pPr>
+        <w:pStyle w:val="NormalWeb"/>
+        <w:rPr>
+          <w:rFonts w:asciiTheme="minorHAnsi" w:hAnsiTheme="minorHAnsi" w:cstheme="minorHAnsi"/>
+          <w:sz w:val="22"/>
+          <w:szCs w:val="22"/>
+        </w:rPr>
+      </w:pPr>
     </w:p>
     <w:p>
       <w:pPr>
@@ -5796,6 +6536,435 @@
     </w:p>
     <w:p>
       <w:pPr>
+        <w:pStyle w:val="NormalWeb"/>
+        <w:jc w:val="center"/>
+        <w:rPr>
+          <w:rFonts w:asciiTheme="minorHAnsi" w:hAnsiTheme="minorHAnsi" w:cstheme="minorHAnsi"/>
+          <w:sz w:val="22"/>
+          <w:szCs w:val="22"/>
+        </w:rPr>
+      </w:pPr>
+      <w:r>
+        <w:rPr>
+          <w:rStyle w:val="Strong"/>
+          <w:rFonts w:asciiTheme="minorHAnsi" w:hAnsiTheme="minorHAnsi" w:cstheme="minorHAnsi"/>
+          <w:i/>
+          <w:iCs/>
+        </w:rPr>
+        <w:t>Table</w:t>
+      </w:r>
+      <w:r>
+        <w:rPr>
+          <w:rStyle w:val="Strong"/>
+          <w:rFonts w:asciiTheme="minorHAnsi" w:hAnsiTheme="minorHAnsi" w:cstheme="minorHAnsi"/>
+          <w:i/>
+          <w:iCs/>
+        </w:rPr>
+        <w:t xml:space="preserve"> </w:t>
+      </w:r>
+      <w:r>
+        <w:rPr>
+          <w:rStyle w:val="Strong"/>
+          <w:rFonts w:asciiTheme="minorHAnsi" w:hAnsiTheme="minorHAnsi" w:cstheme="minorHAnsi"/>
+          <w:i/>
+          <w:iCs/>
+        </w:rPr>
+        <w:t>6</w:t>
+      </w:r>
+      <w:r>
+        <w:rPr>
+          <w:rStyle w:val="Strong"/>
+          <w:rFonts w:asciiTheme="minorHAnsi" w:hAnsiTheme="minorHAnsi" w:cstheme="minorHAnsi"/>
+          <w:i/>
+          <w:iCs/>
+        </w:rPr>
+        <w:t>:</w:t>
+      </w:r>
+      <w:r>
+        <w:rPr>
+          <w:rFonts w:asciiTheme="minorHAnsi" w:hAnsiTheme="minorHAnsi" w:cstheme="minorHAnsi"/>
+          <w:i/>
+          <w:iCs/>
+        </w:rPr>
+        <w:t xml:space="preserve"> </w:t>
+      </w:r>
+      <w:r>
+        <w:rPr>
+          <w:rFonts w:asciiTheme="minorHAnsi" w:hAnsiTheme="minorHAnsi" w:cstheme="minorHAnsi"/>
+          <w:i/>
+          <w:iCs/>
+        </w:rPr>
+        <w:t xml:space="preserve">Table of top features in the </w:t>
+      </w:r>
+      <w:r>
+        <w:rPr>
+          <w:rFonts w:asciiTheme="minorHAnsi" w:hAnsiTheme="minorHAnsi" w:cstheme="minorHAnsi"/>
+          <w:i/>
+          <w:iCs/>
+        </w:rPr>
+        <w:t>Lasso</w:t>
+      </w:r>
+      <w:r>
+        <w:rPr>
+          <w:rFonts w:asciiTheme="minorHAnsi" w:hAnsiTheme="minorHAnsi" w:cstheme="minorHAnsi"/>
+          <w:i/>
+          <w:iCs/>
+        </w:rPr>
+        <w:t xml:space="preserve"> Model</w:t>
+      </w:r>
+    </w:p>
+    <w:tbl>
+      <w:tblPr>
+        <w:tblStyle w:val="TableGrid"/>
+        <w:tblW w:w="0" w:type="auto"/>
+        <w:jc w:val="center"/>
+        <w:tblLook w:val="04A0" w:firstRow="1" w:lastRow="0" w:firstColumn="1" w:lastColumn="0" w:noHBand="0" w:noVBand="1"/>
+      </w:tblPr>
+      <w:tblGrid>
+        <w:gridCol w:w="4675"/>
+      </w:tblGrid>
+      <w:tr>
+        <w:trPr>
+          <w:jc w:val="center"/>
+        </w:trPr>
+        <w:tc>
+          <w:tcPr>
+            <w:tcW w:w="4675" w:type="dxa"/>
+            <w:shd w:val="clear" w:color="auto" w:fill="D9E2F3" w:themeFill="accent1" w:themeFillTint="33"/>
+          </w:tcPr>
+          <w:p>
+            <w:pPr>
+              <w:pStyle w:val="NormalWeb"/>
+              <w:jc w:val="center"/>
+              <w:rPr>
+                <w:rFonts w:asciiTheme="minorHAnsi" w:hAnsiTheme="minorHAnsi" w:cstheme="minorHAnsi"/>
+                <w:b/>
+                <w:bCs/>
+              </w:rPr>
+            </w:pPr>
+            <w:r>
+              <w:rPr>
+                <w:rFonts w:asciiTheme="minorHAnsi" w:hAnsiTheme="minorHAnsi" w:cstheme="minorHAnsi"/>
+                <w:b/>
+                <w:bCs/>
+              </w:rPr>
+              <w:t>Top 10 Features</w:t>
+            </w:r>
+          </w:p>
+        </w:tc>
+      </w:tr>
+      <w:tr>
+        <w:trPr>
+          <w:jc w:val="center"/>
+        </w:trPr>
+        <w:tc>
+          <w:tcPr>
+            <w:tcW w:w="4675" w:type="dxa"/>
+          </w:tcPr>
+          <w:p>
+            <w:pPr>
+              <w:pStyle w:val="NormalWeb"/>
+              <w:jc w:val="center"/>
+              <w:rPr>
+                <w:rFonts w:asciiTheme="minorHAnsi" w:hAnsiTheme="minorHAnsi" w:cstheme="minorHAnsi"/>
+                <w:sz w:val="22"/>
+                <w:szCs w:val="22"/>
+              </w:rPr>
+            </w:pPr>
+            <w:r>
+              <w:rPr>
+                <w:rFonts w:asciiTheme="minorHAnsi" w:hAnsiTheme="minorHAnsi" w:cstheme="minorHAnsi"/>
+                <w:sz w:val="21"/>
+                <w:szCs w:val="21"/>
+              </w:rPr>
+              <w:t>wtd_std_ThermalConductivity</w:t>
+            </w:r>
+          </w:p>
+        </w:tc>
+      </w:tr>
+      <w:tr>
+        <w:trPr>
+          <w:jc w:val="center"/>
+        </w:trPr>
+        <w:tc>
+          <w:tcPr>
+            <w:tcW w:w="4675" w:type="dxa"/>
+          </w:tcPr>
+          <w:p>
+            <w:pPr>
+              <w:pStyle w:val="NormalWeb"/>
+              <w:jc w:val="center"/>
+              <w:rPr>
+                <w:rFonts w:asciiTheme="minorHAnsi" w:hAnsiTheme="minorHAnsi" w:cstheme="minorHAnsi"/>
+                <w:sz w:val="22"/>
+                <w:szCs w:val="22"/>
+              </w:rPr>
+            </w:pPr>
+            <w:r>
+              <w:rPr>
+                <w:rFonts w:asciiTheme="minorHAnsi" w:hAnsiTheme="minorHAnsi" w:cstheme="minorHAnsi"/>
+                <w:sz w:val="21"/>
+                <w:szCs w:val="21"/>
+              </w:rPr>
+              <w:t>std_ElectronAffinity</w:t>
+            </w:r>
+          </w:p>
+        </w:tc>
+      </w:tr>
+      <w:tr>
+        <w:trPr>
+          <w:jc w:val="center"/>
+        </w:trPr>
+        <w:tc>
+          <w:tcPr>
+            <w:tcW w:w="4675" w:type="dxa"/>
+          </w:tcPr>
+          <w:p>
+            <w:pPr>
+              <w:pStyle w:val="NormalWeb"/>
+              <w:jc w:val="center"/>
+              <w:rPr>
+                <w:rFonts w:asciiTheme="minorHAnsi" w:hAnsiTheme="minorHAnsi" w:cstheme="minorHAnsi"/>
+                <w:sz w:val="22"/>
+                <w:szCs w:val="22"/>
+              </w:rPr>
+            </w:pPr>
+            <w:r>
+              <w:rPr>
+                <w:rFonts w:asciiTheme="minorHAnsi" w:hAnsiTheme="minorHAnsi" w:cstheme="minorHAnsi"/>
+                <w:sz w:val="21"/>
+                <w:szCs w:val="21"/>
+              </w:rPr>
+              <w:t>wtd_mean_ThermalConductivity</w:t>
+            </w:r>
+          </w:p>
+        </w:tc>
+      </w:tr>
+      <w:tr>
+        <w:trPr>
+          <w:jc w:val="center"/>
+        </w:trPr>
+        <w:tc>
+          <w:tcPr>
+            <w:tcW w:w="4675" w:type="dxa"/>
+          </w:tcPr>
+          <w:p>
+            <w:pPr>
+              <w:tabs>
+                <w:tab w:val="left" w:pos="916"/>
+                <w:tab w:val="left" w:pos="1832"/>
+                <w:tab w:val="left" w:pos="2748"/>
+                <w:tab w:val="left" w:pos="3664"/>
+                <w:tab w:val="left" w:pos="4580"/>
+                <w:tab w:val="left" w:pos="5496"/>
+                <w:tab w:val="left" w:pos="6412"/>
+                <w:tab w:val="left" w:pos="7328"/>
+                <w:tab w:val="left" w:pos="8244"/>
+                <w:tab w:val="left" w:pos="9160"/>
+                <w:tab w:val="left" w:pos="10076"/>
+                <w:tab w:val="left" w:pos="10992"/>
+                <w:tab w:val="left" w:pos="11908"/>
+                <w:tab w:val="left" w:pos="12824"/>
+                <w:tab w:val="left" w:pos="13740"/>
+                <w:tab w:val="left" w:pos="14656"/>
+              </w:tabs>
+              <w:jc w:val="center"/>
+              <w:rPr>
+                <w:rFonts w:eastAsia="Times New Roman" w:cstheme="minorHAnsi"/>
+                <w:kern w:val="0"/>
+                <w:sz w:val="20"/>
+                <w:szCs w:val="20"/>
+                <w14:ligatures w14:val="none"/>
+              </w:rPr>
+            </w:pPr>
+            <w:r>
+              <w:rPr>
+                <w:rFonts w:cstheme="minorHAnsi"/>
+                <w:sz w:val="21"/>
+                <w:szCs w:val="21"/>
+              </w:rPr>
+              <w:t>wtd_std_atomic_radius</w:t>
+            </w:r>
+          </w:p>
+        </w:tc>
+      </w:tr>
+      <w:tr>
+        <w:trPr>
+          <w:jc w:val="center"/>
+        </w:trPr>
+        <w:tc>
+          <w:tcPr>
+            <w:tcW w:w="4675" w:type="dxa"/>
+          </w:tcPr>
+          <w:p>
+            <w:pPr>
+              <w:pStyle w:val="HTMLPreformatted"/>
+              <w:jc w:val="center"/>
+              <w:rPr>
+                <w:rFonts w:asciiTheme="minorHAnsi" w:hAnsiTheme="minorHAnsi" w:cstheme="minorHAnsi"/>
+              </w:rPr>
+            </w:pPr>
+            <w:r>
+              <w:rPr>
+                <w:rFonts w:asciiTheme="minorHAnsi" w:hAnsiTheme="minorHAnsi" w:cstheme="minorHAnsi"/>
+                <w:sz w:val="21"/>
+                <w:szCs w:val="21"/>
+              </w:rPr>
+              <w:t>range_ElectronAffinity</w:t>
+            </w:r>
+          </w:p>
+        </w:tc>
+      </w:tr>
+      <w:tr>
+        <w:trPr>
+          <w:jc w:val="center"/>
+        </w:trPr>
+        <w:tc>
+          <w:tcPr>
+            <w:tcW w:w="4675" w:type="dxa"/>
+          </w:tcPr>
+          <w:p>
+            <w:pPr>
+              <w:pStyle w:val="HTMLPreformatted"/>
+              <w:jc w:val="center"/>
+              <w:rPr>
+                <w:rFonts w:asciiTheme="minorHAnsi" w:hAnsiTheme="minorHAnsi" w:cstheme="minorHAnsi"/>
+              </w:rPr>
+            </w:pPr>
+            <w:r>
+              <w:rPr>
+                <w:rFonts w:asciiTheme="minorHAnsi" w:hAnsiTheme="minorHAnsi" w:cstheme="minorHAnsi"/>
+                <w:sz w:val="21"/>
+                <w:szCs w:val="21"/>
+              </w:rPr>
+              <w:t>wtd_mean_atomic_mass</w:t>
+            </w:r>
+          </w:p>
+        </w:tc>
+      </w:tr>
+      <w:tr>
+        <w:trPr>
+          <w:jc w:val="center"/>
+        </w:trPr>
+        <w:tc>
+          <w:tcPr>
+            <w:tcW w:w="4675" w:type="dxa"/>
+          </w:tcPr>
+          <w:p>
+            <w:pPr>
+              <w:pStyle w:val="HTMLPreformatted"/>
+              <w:jc w:val="center"/>
+              <w:rPr>
+                <w:rFonts w:asciiTheme="minorHAnsi" w:hAnsiTheme="minorHAnsi" w:cstheme="minorHAnsi"/>
+              </w:rPr>
+            </w:pPr>
+            <w:r>
+              <w:rPr>
+                <w:rFonts w:asciiTheme="minorHAnsi" w:hAnsiTheme="minorHAnsi" w:cstheme="minorHAnsi"/>
+                <w:sz w:val="21"/>
+                <w:szCs w:val="21"/>
+              </w:rPr>
+              <w:t>wtd_entropy_atomic_mass</w:t>
+            </w:r>
+          </w:p>
+        </w:tc>
+      </w:tr>
+      <w:tr>
+        <w:trPr>
+          <w:jc w:val="center"/>
+        </w:trPr>
+        <w:tc>
+          <w:tcPr>
+            <w:tcW w:w="4675" w:type="dxa"/>
+          </w:tcPr>
+          <w:p>
+            <w:pPr>
+              <w:pStyle w:val="HTMLPreformatted"/>
+              <w:jc w:val="center"/>
+              <w:rPr>
+                <w:rFonts w:asciiTheme="minorHAnsi" w:hAnsiTheme="minorHAnsi" w:cstheme="minorHAnsi"/>
+              </w:rPr>
+            </w:pPr>
+            <w:r>
+              <w:rPr>
+                <w:rFonts w:asciiTheme="minorHAnsi" w:hAnsiTheme="minorHAnsi" w:cstheme="minorHAnsi"/>
+                <w:sz w:val="21"/>
+                <w:szCs w:val="21"/>
+              </w:rPr>
+              <w:t>wtd_range_ThermalConductivity</w:t>
+            </w:r>
+          </w:p>
+        </w:tc>
+      </w:tr>
+      <w:tr>
+        <w:trPr>
+          <w:jc w:val="center"/>
+        </w:trPr>
+        <w:tc>
+          <w:tcPr>
+            <w:tcW w:w="4675" w:type="dxa"/>
+          </w:tcPr>
+          <w:p>
+            <w:pPr>
+              <w:pStyle w:val="HTMLPreformatted"/>
+              <w:jc w:val="center"/>
+              <w:rPr>
+                <w:rStyle w:val="HTMLCode"/>
+                <w:rFonts w:asciiTheme="minorHAnsi" w:hAnsiTheme="minorHAnsi" w:cstheme="minorHAnsi"/>
+              </w:rPr>
+            </w:pPr>
+            <w:r>
+              <w:rPr>
+                <w:rFonts w:asciiTheme="minorHAnsi" w:hAnsiTheme="minorHAnsi" w:cstheme="minorHAnsi"/>
+                <w:sz w:val="21"/>
+                <w:szCs w:val="21"/>
+              </w:rPr>
+              <w:t>range_Valence</w:t>
+            </w:r>
+          </w:p>
+        </w:tc>
+      </w:tr>
+      <w:tr>
+        <w:trPr>
+          <w:jc w:val="center"/>
+        </w:trPr>
+        <w:tc>
+          <w:tcPr>
+            <w:tcW w:w="4675" w:type="dxa"/>
+          </w:tcPr>
+          <w:p>
+            <w:pPr>
+              <w:pStyle w:val="HTMLPreformatted"/>
+              <w:jc w:val="center"/>
+              <w:rPr>
+                <w:rStyle w:val="HTMLCode"/>
+                <w:rFonts w:asciiTheme="minorHAnsi" w:hAnsiTheme="minorHAnsi" w:cstheme="minorHAnsi"/>
+              </w:rPr>
+            </w:pPr>
+            <w:r>
+              <w:rPr>
+                <w:rFonts w:asciiTheme="minorHAnsi" w:hAnsiTheme="minorHAnsi" w:cstheme="minorHAnsi"/>
+                <w:sz w:val="21"/>
+                <w:szCs w:val="21"/>
+              </w:rPr>
+              <w:t>wtd_gmean_ElectronAffinity</w:t>
+            </w:r>
+          </w:p>
+        </w:tc>
+      </w:tr>
+    </w:tbl>
+    <w:p>
+      <w:pPr>
+        <w:pStyle w:val="NormalWeb"/>
+        <w:rPr>
+          <w:rFonts w:asciiTheme="minorHAnsi" w:hAnsiTheme="minorHAnsi" w:cstheme="minorHAnsi"/>
+          <w:sz w:val="22"/>
+          <w:szCs w:val="22"/>
+        </w:rPr>
+      </w:pPr>
+    </w:p>
+    <w:p>
+      <w:pPr>
         <w:jc w:val="center"/>
         <w:rPr>
           <w:rFonts w:cstheme="minorHAnsi"/>
@@ -6197,6 +7366,118 @@
       </w:r>
       <w:r>
         <w:br/>
+      </w:r>
+    </w:p>
+    <w:p/>
+    <w:p/>
+    <w:p/>
+    <w:p/>
+    <w:p/>
+    <w:p/>
+    <w:p/>
+    <w:p/>
+    <w:p/>
+    <w:p/>
+    <w:p>
+      <w:pPr>
+        <w:spacing w:before="100" w:beforeAutospacing="1" w:after="100" w:afterAutospacing="1" w:line="240" w:lineRule="auto"/>
+        <w:outlineLvl w:val="1"/>
+        <w:rPr>
+          <w:rFonts w:eastAsia="Times New Roman" w:cstheme="minorHAnsi"/>
+          <w:b/>
+          <w:bCs/>
+          <w:kern w:val="0"/>
+          <w:sz w:val="44"/>
+          <w:szCs w:val="44"/>
+          <w14:ligatures w14:val="none"/>
+        </w:rPr>
+      </w:pPr>
+    </w:p>
+    <w:p>
+      <w:pPr>
+        <w:spacing w:before="100" w:beforeAutospacing="1" w:after="100" w:afterAutospacing="1" w:line="240" w:lineRule="auto"/>
+        <w:outlineLvl w:val="1"/>
+        <w:rPr>
+          <w:rFonts w:eastAsia="Times New Roman" w:cstheme="minorHAnsi"/>
+          <w:b/>
+          <w:bCs/>
+          <w:kern w:val="0"/>
+          <w:sz w:val="44"/>
+          <w:szCs w:val="44"/>
+          <w14:ligatures w14:val="none"/>
+        </w:rPr>
+      </w:pPr>
+    </w:p>
+    <w:p>
+      <w:pPr>
+        <w:spacing w:before="100" w:beforeAutospacing="1" w:after="100" w:afterAutospacing="1" w:line="240" w:lineRule="auto"/>
+        <w:outlineLvl w:val="1"/>
+        <w:rPr>
+          <w:rFonts w:eastAsia="Times New Roman" w:cstheme="minorHAnsi"/>
+          <w:b/>
+          <w:bCs/>
+          <w:kern w:val="0"/>
+          <w:sz w:val="44"/>
+          <w:szCs w:val="44"/>
+          <w14:ligatures w14:val="none"/>
+        </w:rPr>
+      </w:pPr>
+    </w:p>
+    <w:p>
+      <w:pPr>
+        <w:spacing w:before="100" w:beforeAutospacing="1" w:after="100" w:afterAutospacing="1" w:line="240" w:lineRule="auto"/>
+        <w:outlineLvl w:val="1"/>
+        <w:rPr>
+          <w:rFonts w:eastAsia="Times New Roman" w:cstheme="minorHAnsi"/>
+          <w:b/>
+          <w:bCs/>
+          <w:kern w:val="0"/>
+          <w:sz w:val="44"/>
+          <w:szCs w:val="44"/>
+          <w14:ligatures w14:val="none"/>
+        </w:rPr>
+      </w:pPr>
+    </w:p>
+    <w:p>
+      <w:pPr>
+        <w:spacing w:before="100" w:beforeAutospacing="1" w:after="100" w:afterAutospacing="1" w:line="240" w:lineRule="auto"/>
+        <w:outlineLvl w:val="1"/>
+        <w:rPr>
+          <w:rFonts w:eastAsia="Times New Roman" w:cstheme="minorHAnsi"/>
+          <w:b/>
+          <w:bCs/>
+          <w:kern w:val="0"/>
+          <w:sz w:val="44"/>
+          <w:szCs w:val="44"/>
+          <w14:ligatures w14:val="none"/>
+        </w:rPr>
+      </w:pPr>
+    </w:p>
+    <w:p>
+      <w:pPr>
+        <w:spacing w:before="100" w:beforeAutospacing="1" w:after="100" w:afterAutospacing="1" w:line="240" w:lineRule="auto"/>
+        <w:outlineLvl w:val="1"/>
+        <w:rPr>
+          <w:rFonts w:eastAsia="Times New Roman" w:cstheme="minorHAnsi"/>
+          <w:b/>
+          <w:bCs/>
+          <w:kern w:val="0"/>
+          <w:sz w:val="144"/>
+          <w:szCs w:val="144"/>
+          <w14:ligatures w14:val="none"/>
+        </w:rPr>
+      </w:pPr>
+      <w:r>
+        <w:rPr>
+          <w:rFonts w:eastAsia="Times New Roman" w:cstheme="minorHAnsi"/>
+          <w:b/>
+          <w:bCs/>
+          <w:kern w:val="0"/>
+          <w:sz w:val="144"/>
+          <w:szCs w:val="144"/>
+          <w14:ligatures w14:val="none"/>
+        </w:rPr>
+        <w:t>Appendix</w:t>
       </w:r>
     </w:p>
     <w:sectPr>
@@ -6989,7 +8270,7 @@
   <w:style w:type="paragraph" w:default="1" w:styleId="Normal">
     <w:name w:val="Normal"/>
     <w:qFormat/>
-    <w:rsid w:val="00E520FA"/>
+    <w:rsid w:val="00805E3E"/>
   </w:style>
   <w:style w:type="paragraph" w:styleId="Heading1">
     <w:name w:val="heading 1"/>
@@ -7314,6 +8595,61 @@
       <w:ind w:left="720"/>
       <w:contextualSpacing/>
     </w:pPr>
+  </w:style>
+  <w:style w:type="paragraph" w:styleId="HTMLPreformatted">
+    <w:name w:val="HTML Preformatted"/>
+    <w:basedOn w:val="Normal"/>
+    <w:link w:val="HTMLPreformattedChar"/>
+    <w:uiPriority w:val="99"/>
+    <w:unhideWhenUsed/>
+    <w:rsid w:val="005751B9"/>
+    <w:pPr>
+      <w:tabs>
+        <w:tab w:val="left" w:pos="916"/>
+        <w:tab w:val="left" w:pos="1832"/>
+        <w:tab w:val="left" w:pos="2748"/>
+        <w:tab w:val="left" w:pos="3664"/>
+        <w:tab w:val="left" w:pos="4580"/>
+        <w:tab w:val="left" w:pos="5496"/>
+        <w:tab w:val="left" w:pos="6412"/>
+        <w:tab w:val="left" w:pos="7328"/>
+        <w:tab w:val="left" w:pos="8244"/>
+        <w:tab w:val="left" w:pos="9160"/>
+        <w:tab w:val="left" w:pos="10076"/>
+        <w:tab w:val="left" w:pos="10992"/>
+        <w:tab w:val="left" w:pos="11908"/>
+        <w:tab w:val="left" w:pos="12824"/>
+        <w:tab w:val="left" w:pos="13740"/>
+        <w:tab w:val="left" w:pos="14656"/>
+      </w:tabs>
+      <w:spacing w:after="0" w:line="240" w:lineRule="auto"/>
+    </w:pPr>
+    <w:rPr>
+      <w:rFonts w:ascii="Courier New" w:eastAsia="Times New Roman" w:hAnsi="Courier New" w:cs="Courier New"/>
+      <w:kern w:val="0"/>
+      <w:sz w:val="20"/>
+      <w:szCs w:val="20"/>
+      <w14:ligatures w14:val="none"/>
+    </w:rPr>
+  </w:style>
+  <w:style w:type="character" w:customStyle="1" w:styleId="HTMLPreformattedChar">
+    <w:name w:val="HTML Preformatted Char"/>
+    <w:basedOn w:val="DefaultParagraphFont"/>
+    <w:link w:val="HTMLPreformatted"/>
+    <w:uiPriority w:val="99"/>
+    <w:rsid w:val="005751B9"/>
+    <w:rPr>
+      <w:rFonts w:ascii="Courier New" w:eastAsia="Times New Roman" w:hAnsi="Courier New" w:cs="Courier New"/>
+      <w:kern w:val="0"/>
+      <w:sz w:val="20"/>
+      <w:szCs w:val="20"/>
+      <w14:ligatures w14:val="none"/>
+    </w:rPr>
+  </w:style>
+  <w:style w:type="character" w:customStyle="1" w:styleId="hljs-string">
+    <w:name w:val="hljs-string"/>
+    <w:basedOn w:val="DefaultParagraphFont"/>
+    <w:rsid w:val="00675064"/>
   </w:style>
 </w:styles>
 </file>

</xml_diff>